<commit_message>
Fixing doc bug & typo
</commit_message>
<xml_diff>
--- a/_documentation/Azure Websites API Samples.docx
+++ b/_documentation/Azure Websites API Samples.docx
@@ -12,6 +12,12 @@
     </w:p>
     <w:sdt>
       <w:sdtPr>
+        <w:rPr>
+          <w:rFonts w:asciiTheme="minorHAnsi" w:eastAsiaTheme="minorHAnsi" w:hAnsiTheme="minorHAnsi" w:cstheme="minorBidi"/>
+          <w:color w:val="auto"/>
+          <w:sz w:val="22"/>
+          <w:szCs w:val="22"/>
+        </w:rPr>
         <w:id w:val="-1013144053"/>
         <w:docPartObj>
           <w:docPartGallery w:val="Table of Contents"/>
@@ -20,13 +26,9 @@
       </w:sdtPr>
       <w:sdtEndPr>
         <w:rPr>
-          <w:rFonts w:asciiTheme="minorHAnsi" w:eastAsiaTheme="minorHAnsi" w:hAnsiTheme="minorHAnsi" w:cstheme="minorBidi"/>
           <w:b/>
           <w:bCs/>
           <w:noProof/>
-          <w:color w:val="auto"/>
-          <w:sz w:val="22"/>
-          <w:szCs w:val="22"/>
         </w:rPr>
       </w:sdtEndPr>
       <w:sdtContent>
@@ -844,32 +846,29 @@
         <w:t xml:space="preserve"> to perform management operations against Azure Websites.</w:t>
       </w:r>
     </w:p>
-    <w:p>
-      <w:bookmarkStart w:id="1" w:name="_GoBack"/>
+    <w:p/>
+    <w:p>
+      <w:pPr>
+        <w:pStyle w:val="Heading1"/>
+      </w:pPr>
+      <w:bookmarkStart w:id="1" w:name="_Toc395529549"/>
+      <w:r>
+        <w:t>Getting Started</w:t>
+      </w:r>
       <w:bookmarkEnd w:id="1"/>
     </w:p>
     <w:p>
       <w:pPr>
-        <w:pStyle w:val="Heading1"/>
-      </w:pPr>
-      <w:bookmarkStart w:id="2" w:name="_Toc395529549"/>
-      <w:r>
-        <w:t>Getting Started</w:t>
+        <w:pStyle w:val="Heading2"/>
+      </w:pPr>
+      <w:bookmarkStart w:id="2" w:name="_Toc395529550"/>
+      <w:r>
+        <w:t>Pre-requisites</w:t>
+      </w:r>
+      <w:r>
+        <w:t>:</w:t>
       </w:r>
       <w:bookmarkEnd w:id="2"/>
-    </w:p>
-    <w:p>
-      <w:pPr>
-        <w:pStyle w:val="Heading2"/>
-      </w:pPr>
-      <w:bookmarkStart w:id="3" w:name="_Toc395529550"/>
-      <w:r>
-        <w:t>Pre-requisites</w:t>
-      </w:r>
-      <w:r>
-        <w:t>:</w:t>
-      </w:r>
-      <w:bookmarkEnd w:id="3"/>
     </w:p>
     <w:p>
       <w:r>
@@ -917,11 +916,11 @@
       <w:pPr>
         <w:pStyle w:val="Heading2"/>
       </w:pPr>
-      <w:bookmarkStart w:id="4" w:name="_Toc395529551"/>
+      <w:bookmarkStart w:id="3" w:name="_Toc395529551"/>
       <w:r>
         <w:t>Azure Active Directory Configuration</w:t>
       </w:r>
-      <w:bookmarkEnd w:id="4"/>
+      <w:bookmarkEnd w:id="3"/>
     </w:p>
     <w:p>
       <w:r>
@@ -930,6 +929,7 @@
     </w:p>
     <w:p>
       <w:r>
+        <w:lastRenderedPageBreak/>
         <w:t>Follow the instructions below to configure your subscription to enable access to</w:t>
       </w:r>
       <w:r>
@@ -1010,7 +1010,7 @@
       <w:pPr>
         <w:pStyle w:val="Heading3"/>
       </w:pPr>
-      <w:bookmarkStart w:id="5" w:name="_Toc395529552"/>
+      <w:bookmarkStart w:id="4" w:name="_Toc395529552"/>
       <w:r>
         <w:rPr>
           <w:b/>
@@ -1020,7 +1020,7 @@
       <w:r>
         <w:t>: Create a new Application under Azure Active Directory</w:t>
       </w:r>
-      <w:bookmarkEnd w:id="5"/>
+      <w:bookmarkEnd w:id="4"/>
     </w:p>
     <w:p>
       <w:pPr>
@@ -1042,22 +1042,65 @@
       <w:r>
         <w:t xml:space="preserve"> (</w:t>
       </w:r>
-      <w:hyperlink r:id="rId9" w:history="1">
+      <w:r>
+        <w:fldChar w:fldCharType="begin"/>
+      </w:r>
+      <w:r>
+        <w:instrText xml:space="preserve"> HYPERLINK "http://www.manage.azure.com" </w:instrText>
+      </w:r>
+      <w:r>
+        <w:fldChar w:fldCharType="separate"/>
+      </w:r>
+      <w:del w:id="5" w:author="Zain Rizvi" w:date="2014-08-14T11:20:00Z">
         <w:r>
           <w:rPr>
             <w:rStyle w:val="Hyperlink"/>
           </w:rPr>
-          <w:t>www.manage.azure.com</w:t>
+          <w:delText>www.</w:delText>
         </w:r>
-      </w:hyperlink>
+      </w:del>
+      <w:r>
+        <w:rPr>
+          <w:rStyle w:val="Hyperlink"/>
+        </w:rPr>
+        <w:t>manage.azure</w:t>
+      </w:r>
+      <w:ins w:id="6" w:author="Zain Rizvi" w:date="2014-08-14T11:20:00Z">
+        <w:r>
+          <w:rPr>
+            <w:rStyle w:val="Hyperlink"/>
+          </w:rPr>
+          <w:t>websites</w:t>
+        </w:r>
+      </w:ins>
+      <w:r>
+        <w:rPr>
+          <w:rStyle w:val="Hyperlink"/>
+        </w:rPr>
+        <w:t>.com</w:t>
+      </w:r>
+      <w:r>
+        <w:rPr>
+          <w:rStyle w:val="Hyperlink"/>
+        </w:rPr>
+        <w:fldChar w:fldCharType="end"/>
+      </w:r>
       <w:r>
         <w:t xml:space="preserve">) and select </w:t>
       </w:r>
-      <w:r>
-        <w:rPr>
-          <w:b/>
-        </w:rPr>
-        <w:t>Azure Active Directory</w:t>
+      <w:del w:id="7" w:author="Zain Rizvi" w:date="2014-08-14T11:20:00Z">
+        <w:r>
+          <w:rPr>
+            <w:b/>
+          </w:rPr>
+          <w:delText xml:space="preserve">Azure </w:delText>
+        </w:r>
+      </w:del>
+      <w:r>
+        <w:rPr>
+          <w:b/>
+        </w:rPr>
+        <w:t>Active Directory</w:t>
       </w:r>
     </w:p>
     <w:p>
@@ -1132,7 +1175,12 @@
         <w:t xml:space="preserve"> </w:t>
       </w:r>
       <w:r>
-        <w:t>button to create a new application</w:t>
+        <w:t>button t</w:t>
+      </w:r>
+      <w:bookmarkStart w:id="8" w:name="_GoBack"/>
+      <w:bookmarkEnd w:id="8"/>
+      <w:r>
+        <w:t>o create a new application</w:t>
       </w:r>
     </w:p>
     <w:p>
@@ -1140,11 +1188,73 @@
         <w:rPr>
           <w:noProof/>
         </w:rPr>
+        <w:lastRenderedPageBreak/>
         <w:drawing>
           <wp:inline distT="0" distB="0" distL="0" distR="0" wp14:anchorId="24FB483D" wp14:editId="570F1451">
             <wp:extent cx="9744075" cy="7305675"/>
             <wp:effectExtent l="0" t="0" r="9525" b="9525"/>
             <wp:docPr id="1" name="Picture 1"/>
+            <wp:cNvGraphicFramePr>
+              <a:graphicFrameLocks xmlns:a="http://schemas.openxmlformats.org/drawingml/2006/main" noChangeAspect="1"/>
+            </wp:cNvGraphicFramePr>
+            <a:graphic xmlns:a="http://schemas.openxmlformats.org/drawingml/2006/main">
+              <a:graphicData uri="http://schemas.openxmlformats.org/drawingml/2006/picture">
+                <pic:pic xmlns:pic="http://schemas.openxmlformats.org/drawingml/2006/picture">
+                  <pic:nvPicPr>
+                    <pic:cNvPr id="1" name=""/>
+                    <pic:cNvPicPr/>
+                  </pic:nvPicPr>
+                  <pic:blipFill>
+                    <a:blip r:embed="rId9"/>
+                    <a:stretch>
+                      <a:fillRect/>
+                    </a:stretch>
+                  </pic:blipFill>
+                  <pic:spPr>
+                    <a:xfrm>
+                      <a:off x="0" y="0"/>
+                      <a:ext cx="9744075" cy="7305675"/>
+                    </a:xfrm>
+                    <a:prstGeom prst="rect">
+                      <a:avLst/>
+                    </a:prstGeom>
+                  </pic:spPr>
+                </pic:pic>
+              </a:graphicData>
+            </a:graphic>
+          </wp:inline>
+        </w:drawing>
+      </w:r>
+    </w:p>
+    <w:p>
+      <w:r>
+        <w:t>This will pop up the new Azure Active Directory Application creation wizard</w:t>
+      </w:r>
+    </w:p>
+    <w:p>
+      <w:pPr>
+        <w:rPr>
+          <w:b/>
+        </w:rPr>
+      </w:pPr>
+      <w:r>
+        <w:rPr>
+          <w:b/>
+        </w:rPr>
+        <w:t>Click on Add an application my organization is developing</w:t>
+      </w:r>
+    </w:p>
+    <w:p>
+      <w:r>
+        <w:rPr>
+          <w:noProof/>
+        </w:rPr>
+        <w:lastRenderedPageBreak/>
+        <w:drawing>
+          <wp:inline distT="0" distB="0" distL="0" distR="0" wp14:anchorId="788B3E31" wp14:editId="10DDC4AE">
+            <wp:extent cx="9744075" cy="7305675"/>
+            <wp:effectExtent l="0" t="0" r="9525" b="9525"/>
+            <wp:docPr id="6" name="Picture 6"/>
             <wp:cNvGraphicFramePr>
               <a:graphicFrameLocks xmlns:a="http://schemas.openxmlformats.org/drawingml/2006/main" noChangeAspect="1"/>
             </wp:cNvGraphicFramePr>
@@ -1179,32 +1289,85 @@
     </w:p>
     <w:p>
       <w:r>
-        <w:t>This will pop up the new Azure Active Directory Application creation wizard</w:t>
-      </w:r>
-    </w:p>
-    <w:p>
-      <w:pPr>
-        <w:rPr>
-          <w:b/>
-        </w:rPr>
-      </w:pPr>
-      <w:r>
-        <w:rPr>
-          <w:b/>
-        </w:rPr>
-        <w:t>Click on Add an application my organization is developing</w:t>
-      </w:r>
-    </w:p>
-    <w:p>
+        <w:t>In the next step of the wizard you will need to:</w:t>
+      </w:r>
+    </w:p>
+    <w:p>
+      <w:pPr>
+        <w:pStyle w:val="ListParagraph"/>
+        <w:numPr>
+          <w:ilvl w:val="0"/>
+          <w:numId w:val="3"/>
+        </w:numPr>
+      </w:pPr>
+      <w:r>
+        <w:t xml:space="preserve">Provide a </w:t>
+      </w:r>
+      <w:r>
+        <w:rPr>
+          <w:b/>
+        </w:rPr>
+        <w:t>Name</w:t>
+      </w:r>
+      <w:r>
+        <w:t xml:space="preserve"> for your application</w:t>
+      </w:r>
+    </w:p>
+    <w:p>
+      <w:pPr>
+        <w:pStyle w:val="ListParagraph"/>
+        <w:numPr>
+          <w:ilvl w:val="0"/>
+          <w:numId w:val="3"/>
+        </w:numPr>
+      </w:pPr>
+      <w:r>
+        <w:t xml:space="preserve">Select </w:t>
+      </w:r>
+      <w:r>
+        <w:rPr>
+          <w:b/>
+        </w:rPr>
+        <w:t>Native Client Application</w:t>
+      </w:r>
+      <w:r>
+        <w:t xml:space="preserve"> option</w:t>
+      </w:r>
+    </w:p>
+    <w:p>
+      <w:pPr>
+        <w:pStyle w:val="ListParagraph"/>
+        <w:numPr>
+          <w:ilvl w:val="0"/>
+          <w:numId w:val="3"/>
+        </w:numPr>
+      </w:pPr>
+      <w:r>
+        <w:rPr>
+          <w:b/>
+        </w:rPr>
+        <w:lastRenderedPageBreak/>
+        <w:t>Click</w:t>
+      </w:r>
+      <w:r>
+        <w:t xml:space="preserve"> to go through to the next screen of the wizard</w:t>
+      </w:r>
+    </w:p>
+    <w:p>
+      <w:pPr>
+        <w:rPr>
+          <w:b/>
+        </w:rPr>
+      </w:pPr>
       <w:r>
         <w:rPr>
           <w:noProof/>
         </w:rPr>
         <w:drawing>
-          <wp:inline distT="0" distB="0" distL="0" distR="0" wp14:anchorId="788B3E31" wp14:editId="10DDC4AE">
+          <wp:inline distT="0" distB="0" distL="0" distR="0" wp14:anchorId="26CF09D3" wp14:editId="6FB8A97C">
             <wp:extent cx="9744075" cy="7305675"/>
             <wp:effectExtent l="0" t="0" r="9525" b="9525"/>
-            <wp:docPr id="6" name="Picture 6"/>
+            <wp:docPr id="7" name="Picture 7"/>
             <wp:cNvGraphicFramePr>
               <a:graphicFrameLocks xmlns:a="http://schemas.openxmlformats.org/drawingml/2006/main" noChangeAspect="1"/>
             </wp:cNvGraphicFramePr>
@@ -1239,7 +1402,7 @@
     </w:p>
     <w:p>
       <w:r>
-        <w:t>In the next step of the wizard you will need to:</w:t>
+        <w:t>In the final step of the wizard you will need to:</w:t>
       </w:r>
     </w:p>
     <w:p>
@@ -1247,7 +1410,7 @@
         <w:pStyle w:val="ListParagraph"/>
         <w:numPr>
           <w:ilvl w:val="0"/>
-          <w:numId w:val="3"/>
+          <w:numId w:val="4"/>
         </w:numPr>
       </w:pPr>
       <w:r>
@@ -1257,10 +1420,20 @@
         <w:rPr>
           <w:b/>
         </w:rPr>
-        <w:t>Name</w:t>
-      </w:r>
-      <w:r>
-        <w:t xml:space="preserve"> for your application</w:t>
+        <w:t>REDIRECT URI</w:t>
+      </w:r>
+    </w:p>
+    <w:p>
+      <w:pPr>
+        <w:pStyle w:val="ListParagraph"/>
+        <w:numPr>
+          <w:ilvl w:val="1"/>
+          <w:numId w:val="4"/>
+        </w:numPr>
+      </w:pPr>
+      <w:r>
+        <w:lastRenderedPageBreak/>
+        <w:t>Note that since this is a console application this value can be anything as long as it’s a valid URI</w:t>
       </w:r>
     </w:p>
     <w:p>
@@ -1268,38 +1441,26 @@
         <w:pStyle w:val="ListParagraph"/>
         <w:numPr>
           <w:ilvl w:val="0"/>
-          <w:numId w:val="3"/>
+          <w:numId w:val="4"/>
         </w:numPr>
       </w:pPr>
       <w:r>
-        <w:t xml:space="preserve">Select </w:t>
-      </w:r>
-      <w:r>
-        <w:rPr>
-          <w:b/>
-        </w:rPr>
-        <w:t>Native Client Application</w:t>
-      </w:r>
-      <w:r>
-        <w:t xml:space="preserve"> option</w:t>
-      </w:r>
-    </w:p>
-    <w:p>
-      <w:pPr>
-        <w:pStyle w:val="ListParagraph"/>
-        <w:numPr>
-          <w:ilvl w:val="0"/>
-          <w:numId w:val="3"/>
-        </w:numPr>
-      </w:pPr>
-      <w:r>
         <w:rPr>
           <w:b/>
         </w:rPr>
         <w:t>Click</w:t>
       </w:r>
       <w:r>
-        <w:t xml:space="preserve"> to go through to the next screen of the wizard</w:t>
+        <w:t xml:space="preserve"> on the </w:t>
+      </w:r>
+      <w:r>
+        <w:rPr>
+          <w:b/>
+        </w:rPr>
+        <w:t>Check Mark</w:t>
+      </w:r>
+      <w:r>
+        <w:t xml:space="preserve"> to complete the wizard</w:t>
       </w:r>
     </w:p>
     <w:p>
@@ -1313,10 +1474,10 @@
           <w:noProof/>
         </w:rPr>
         <w:drawing>
-          <wp:inline distT="0" distB="0" distL="0" distR="0" wp14:anchorId="26CF09D3" wp14:editId="6FB8A97C">
+          <wp:inline distT="0" distB="0" distL="0" distR="0" wp14:anchorId="1A4ADEFA" wp14:editId="4558EA12">
             <wp:extent cx="9744075" cy="7305675"/>
             <wp:effectExtent l="0" t="0" r="9525" b="9525"/>
-            <wp:docPr id="7" name="Picture 7"/>
+            <wp:docPr id="8" name="Picture 8"/>
             <wp:cNvGraphicFramePr>
               <a:graphicFrameLocks xmlns:a="http://schemas.openxmlformats.org/drawingml/2006/main" noChangeAspect="1"/>
             </wp:cNvGraphicFramePr>
@@ -1349,83 +1510,67 @@
         </w:drawing>
       </w:r>
     </w:p>
-    <w:p>
-      <w:r>
-        <w:t>In the final step of the wizard you will need to:</w:t>
-      </w:r>
+    <w:p/>
+    <w:p>
+      <w:pPr>
+        <w:pStyle w:val="Heading3"/>
+      </w:pPr>
+      <w:bookmarkStart w:id="9" w:name="_Toc395529553"/>
+      <w:r>
+        <w:rPr>
+          <w:b/>
+        </w:rPr>
+        <w:t xml:space="preserve">Step </w:t>
+      </w:r>
+      <w:r>
+        <w:rPr>
+          <w:b/>
+        </w:rPr>
+        <w:t>2</w:t>
+      </w:r>
+      <w:r>
+        <w:t xml:space="preserve">: </w:t>
+      </w:r>
+      <w:r>
+        <w:t>Configure your newly created Active Directory Application to access the Azure Resource Manager APIs</w:t>
+      </w:r>
+      <w:bookmarkEnd w:id="9"/>
     </w:p>
     <w:p>
       <w:pPr>
         <w:pStyle w:val="ListParagraph"/>
         <w:numPr>
           <w:ilvl w:val="0"/>
-          <w:numId w:val="4"/>
+          <w:numId w:val="6"/>
         </w:numPr>
       </w:pPr>
       <w:r>
-        <w:t xml:space="preserve">Provide a </w:t>
-      </w:r>
-      <w:r>
-        <w:rPr>
-          <w:b/>
-        </w:rPr>
-        <w:t>REDIRECT URI</w:t>
-      </w:r>
-    </w:p>
-    <w:p>
-      <w:pPr>
-        <w:pStyle w:val="ListParagraph"/>
-        <w:numPr>
-          <w:ilvl w:val="1"/>
-          <w:numId w:val="4"/>
-        </w:numPr>
-      </w:pPr>
-      <w:r>
-        <w:t>Note that since this is a console application this value can be anything as long as it’s a valid URI</w:t>
-      </w:r>
-    </w:p>
-    <w:p>
-      <w:pPr>
-        <w:pStyle w:val="ListParagraph"/>
-        <w:numPr>
-          <w:ilvl w:val="0"/>
-          <w:numId w:val="4"/>
-        </w:numPr>
-      </w:pPr>
-      <w:r>
-        <w:rPr>
-          <w:b/>
-        </w:rPr>
-        <w:t>Click</w:t>
-      </w:r>
-      <w:r>
-        <w:t xml:space="preserve"> on the </w:t>
-      </w:r>
-      <w:r>
-        <w:rPr>
-          <w:b/>
-        </w:rPr>
-        <w:t>Check Mark</w:t>
-      </w:r>
-      <w:r>
-        <w:t xml:space="preserve"> to complete the wizard</w:t>
-      </w:r>
-    </w:p>
-    <w:p>
-      <w:pPr>
-        <w:rPr>
-          <w:b/>
-        </w:rPr>
-      </w:pPr>
+        <w:t xml:space="preserve">Select the </w:t>
+      </w:r>
+      <w:r>
+        <w:rPr>
+          <w:b/>
+        </w:rPr>
+        <w:t xml:space="preserve">CONFIGURE </w:t>
+      </w:r>
+      <w:r>
+        <w:t>tab</w:t>
+      </w:r>
+      <w:r>
+        <w:t xml:space="preserve"> to enter the Azure Active Directory application configuration page</w:t>
+      </w:r>
+    </w:p>
+    <w:p>
       <w:r>
         <w:rPr>
           <w:noProof/>
         </w:rPr>
+        <w:lastRenderedPageBreak/>
         <w:drawing>
-          <wp:inline distT="0" distB="0" distL="0" distR="0" wp14:anchorId="1A4ADEFA" wp14:editId="4558EA12">
+          <wp:inline distT="0" distB="0" distL="0" distR="0" wp14:anchorId="7F1898CA" wp14:editId="6DAA7EEE">
             <wp:extent cx="9744075" cy="7305675"/>
             <wp:effectExtent l="0" t="0" r="9525" b="9525"/>
-            <wp:docPr id="8" name="Picture 8"/>
+            <wp:docPr id="9" name="Picture 9"/>
             <wp:cNvGraphicFramePr>
               <a:graphicFrameLocks xmlns:a="http://schemas.openxmlformats.org/drawingml/2006/main" noChangeAspect="1"/>
             </wp:cNvGraphicFramePr>
@@ -1461,31 +1606,6 @@
     <w:p/>
     <w:p>
       <w:pPr>
-        <w:pStyle w:val="Heading3"/>
-      </w:pPr>
-      <w:bookmarkStart w:id="6" w:name="_Toc395529553"/>
-      <w:r>
-        <w:rPr>
-          <w:b/>
-        </w:rPr>
-        <w:t xml:space="preserve">Step </w:t>
-      </w:r>
-      <w:r>
-        <w:rPr>
-          <w:b/>
-        </w:rPr>
-        <w:t>2</w:t>
-      </w:r>
-      <w:r>
-        <w:t xml:space="preserve">: </w:t>
-      </w:r>
-      <w:r>
-        <w:t>Configure your newly created Active Directory Application to access the Azure Resource Manager APIs</w:t>
-      </w:r>
-      <w:bookmarkEnd w:id="6"/>
-    </w:p>
-    <w:p>
-      <w:pPr>
         <w:pStyle w:val="ListParagraph"/>
         <w:numPr>
           <w:ilvl w:val="0"/>
@@ -1493,19 +1613,16 @@
         </w:numPr>
       </w:pPr>
       <w:r>
-        <w:t xml:space="preserve">Select the </w:t>
-      </w:r>
-      <w:r>
-        <w:rPr>
-          <w:b/>
-        </w:rPr>
-        <w:t xml:space="preserve">CONFIGURE </w:t>
-      </w:r>
-      <w:r>
-        <w:t>tab</w:t>
-      </w:r>
-      <w:r>
-        <w:t xml:space="preserve"> to enter the Azure Active Directory application configuration page</w:t>
+        <w:t xml:space="preserve">In the Azure Active Directory application Configuration tab scroll to the bottom of the page to the </w:t>
+      </w:r>
+      <w:r>
+        <w:rPr>
+          <w:b/>
+        </w:rPr>
+        <w:t>permissions to other applications</w:t>
+      </w:r>
+      <w:r>
+        <w:t xml:space="preserve"> section</w:t>
       </w:r>
     </w:p>
     <w:p>
@@ -1513,70 +1630,7 @@
         <w:rPr>
           <w:noProof/>
         </w:rPr>
-        <w:drawing>
-          <wp:inline distT="0" distB="0" distL="0" distR="0" wp14:anchorId="7F1898CA" wp14:editId="6DAA7EEE">
-            <wp:extent cx="9744075" cy="7305675"/>
-            <wp:effectExtent l="0" t="0" r="9525" b="9525"/>
-            <wp:docPr id="9" name="Picture 9"/>
-            <wp:cNvGraphicFramePr>
-              <a:graphicFrameLocks xmlns:a="http://schemas.openxmlformats.org/drawingml/2006/main" noChangeAspect="1"/>
-            </wp:cNvGraphicFramePr>
-            <a:graphic xmlns:a="http://schemas.openxmlformats.org/drawingml/2006/main">
-              <a:graphicData uri="http://schemas.openxmlformats.org/drawingml/2006/picture">
-                <pic:pic xmlns:pic="http://schemas.openxmlformats.org/drawingml/2006/picture">
-                  <pic:nvPicPr>
-                    <pic:cNvPr id="1" name=""/>
-                    <pic:cNvPicPr/>
-                  </pic:nvPicPr>
-                  <pic:blipFill>
-                    <a:blip r:embed="rId14"/>
-                    <a:stretch>
-                      <a:fillRect/>
-                    </a:stretch>
-                  </pic:blipFill>
-                  <pic:spPr>
-                    <a:xfrm>
-                      <a:off x="0" y="0"/>
-                      <a:ext cx="9744075" cy="7305675"/>
-                    </a:xfrm>
-                    <a:prstGeom prst="rect">
-                      <a:avLst/>
-                    </a:prstGeom>
-                  </pic:spPr>
-                </pic:pic>
-              </a:graphicData>
-            </a:graphic>
-          </wp:inline>
-        </w:drawing>
-      </w:r>
-    </w:p>
-    <w:p/>
-    <w:p>
-      <w:pPr>
-        <w:pStyle w:val="ListParagraph"/>
-        <w:numPr>
-          <w:ilvl w:val="0"/>
-          <w:numId w:val="6"/>
-        </w:numPr>
-      </w:pPr>
-      <w:r>
-        <w:t xml:space="preserve">In the Azure Active Directory application Configuration tab scroll to the bottom of the page to the </w:t>
-      </w:r>
-      <w:r>
-        <w:rPr>
-          <w:b/>
-        </w:rPr>
-        <w:t>permissions to other applications</w:t>
-      </w:r>
-      <w:r>
-        <w:t xml:space="preserve"> section</w:t>
-      </w:r>
-    </w:p>
-    <w:p>
-      <w:r>
-        <w:rPr>
-          <w:noProof/>
-        </w:rPr>
+        <w:lastRenderedPageBreak/>
         <w:drawing>
           <wp:inline distT="0" distB="0" distL="0" distR="0" wp14:anchorId="40D472E9" wp14:editId="314937A0">
             <wp:extent cx="7239000" cy="9153525"/>
@@ -1593,7 +1647,7 @@
                     <pic:cNvPicPr/>
                   </pic:nvPicPr>
                   <pic:blipFill rotWithShape="1">
-                    <a:blip r:embed="rId15"/>
+                    <a:blip r:embed="rId14"/>
                     <a:srcRect b="8650"/>
                     <a:stretch/>
                   </pic:blipFill>
@@ -1630,6 +1684,7 @@
         </w:numPr>
       </w:pPr>
       <w:r>
+        <w:lastRenderedPageBreak/>
         <w:t xml:space="preserve">Add the </w:t>
       </w:r>
       <w:r>
@@ -1685,6 +1740,114 @@
             <wp:extent cx="9744075" cy="7305675"/>
             <wp:effectExtent l="0" t="0" r="9525" b="9525"/>
             <wp:docPr id="19" name="Picture 19"/>
+            <wp:cNvGraphicFramePr>
+              <a:graphicFrameLocks xmlns:a="http://schemas.openxmlformats.org/drawingml/2006/main" noChangeAspect="1"/>
+            </wp:cNvGraphicFramePr>
+            <a:graphic xmlns:a="http://schemas.openxmlformats.org/drawingml/2006/main">
+              <a:graphicData uri="http://schemas.openxmlformats.org/drawingml/2006/picture">
+                <pic:pic xmlns:pic="http://schemas.openxmlformats.org/drawingml/2006/picture">
+                  <pic:nvPicPr>
+                    <pic:cNvPr id="1" name=""/>
+                    <pic:cNvPicPr/>
+                  </pic:nvPicPr>
+                  <pic:blipFill>
+                    <a:blip r:embed="rId15"/>
+                    <a:stretch>
+                      <a:fillRect/>
+                    </a:stretch>
+                  </pic:blipFill>
+                  <pic:spPr>
+                    <a:xfrm>
+                      <a:off x="0" y="0"/>
+                      <a:ext cx="9744075" cy="7305675"/>
+                    </a:xfrm>
+                    <a:prstGeom prst="rect">
+                      <a:avLst/>
+                    </a:prstGeom>
+                  </pic:spPr>
+                </pic:pic>
+              </a:graphicData>
+            </a:graphic>
+          </wp:inline>
+        </w:drawing>
+      </w:r>
+    </w:p>
+    <w:p>
+      <w:pPr>
+        <w:pStyle w:val="Heading3"/>
+      </w:pPr>
+      <w:bookmarkStart w:id="10" w:name="_Toc395529554"/>
+      <w:r>
+        <w:rPr>
+          <w:b/>
+        </w:rPr>
+        <w:lastRenderedPageBreak/>
+        <w:t xml:space="preserve">Step 3: </w:t>
+      </w:r>
+      <w:r>
+        <w:t>Collect the configuration information</w:t>
+      </w:r>
+      <w:bookmarkEnd w:id="10"/>
+    </w:p>
+    <w:p>
+      <w:pPr>
+        <w:pStyle w:val="Heading4"/>
+      </w:pPr>
+      <w:r>
+        <w:t>Azure Subscription ID</w:t>
+      </w:r>
+    </w:p>
+    <w:p>
+      <w:pPr>
+        <w:pStyle w:val="ListParagraph"/>
+      </w:pPr>
+      <w:r>
+        <w:t xml:space="preserve">The azure subscription id can be found by going to the </w:t>
+      </w:r>
+      <w:r>
+        <w:rPr>
+          <w:b/>
+        </w:rPr>
+        <w:t>SETTINGS</w:t>
+      </w:r>
+      <w:r>
+        <w:t xml:space="preserve"> section of the </w:t>
+      </w:r>
+      <w:r>
+        <w:rPr>
+          <w:b/>
+        </w:rPr>
+        <w:t>Azure Management Portal</w:t>
+      </w:r>
+      <w:r>
+        <w:rPr>
+          <w:b/>
+        </w:rPr>
+        <w:t xml:space="preserve"> </w:t>
+      </w:r>
+      <w:r>
+        <w:t>under the</w:t>
+      </w:r>
+      <w:r>
+        <w:rPr>
+          <w:b/>
+        </w:rPr>
+        <w:t xml:space="preserve"> SUBSCRIPTIONS</w:t>
+      </w:r>
+      <w:r>
+        <w:t xml:space="preserve"> tab</w:t>
+      </w:r>
+    </w:p>
+    <w:p>
+      <w:r>
+        <w:rPr>
+          <w:noProof/>
+        </w:rPr>
+        <w:drawing>
+          <wp:inline distT="0" distB="0" distL="0" distR="0" wp14:anchorId="2B7E3CC3" wp14:editId="24EDC8F4">
+            <wp:extent cx="9744075" cy="7305675"/>
+            <wp:effectExtent l="0" t="0" r="9525" b="9525"/>
+            <wp:docPr id="21" name="Picture 21"/>
             <wp:cNvGraphicFramePr>
               <a:graphicFrameLocks xmlns:a="http://schemas.openxmlformats.org/drawingml/2006/main" noChangeAspect="1"/>
             </wp:cNvGraphicFramePr>
@@ -1719,40 +1882,28 @@
     </w:p>
     <w:p>
       <w:pPr>
-        <w:pStyle w:val="Heading3"/>
-      </w:pPr>
-      <w:bookmarkStart w:id="7" w:name="_Toc395529554"/>
-      <w:r>
-        <w:rPr>
-          <w:b/>
-        </w:rPr>
-        <w:t xml:space="preserve">Step 3: </w:t>
-      </w:r>
-      <w:r>
-        <w:t>Collect the configuration information</w:t>
-      </w:r>
-      <w:bookmarkEnd w:id="7"/>
-    </w:p>
-    <w:p>
-      <w:pPr>
         <w:pStyle w:val="Heading4"/>
       </w:pPr>
       <w:r>
-        <w:t>Azure Subscription ID</w:t>
-      </w:r>
-    </w:p>
-    <w:p>
-      <w:pPr>
-        <w:pStyle w:val="ListParagraph"/>
-      </w:pPr>
-      <w:r>
-        <w:t xml:space="preserve">The azure subscription id can be found by going to the </w:t>
-      </w:r>
-      <w:r>
-        <w:rPr>
-          <w:b/>
-        </w:rPr>
-        <w:t>SETTINGS</w:t>
+        <w:lastRenderedPageBreak/>
+        <w:t>Azure Active Directory Tenant ID</w:t>
+      </w:r>
+    </w:p>
+    <w:p>
+      <w:r>
+        <w:rPr>
+          <w:b/>
+        </w:rPr>
+        <w:t>Azure Active Directory Tenant ID</w:t>
+      </w:r>
+      <w:r>
+        <w:t xml:space="preserve"> can be found by </w:t>
+      </w:r>
+      <w:r>
+        <w:rPr>
+          <w:b/>
+        </w:rPr>
+        <w:t>Azure Active Directory</w:t>
       </w:r>
       <w:r>
         <w:t xml:space="preserve"> section of the </w:t>
@@ -1770,16 +1921,50 @@
         <w:t xml:space="preserve"> </w:t>
       </w:r>
       <w:r>
-        <w:t>under the</w:t>
-      </w:r>
-      <w:r>
-        <w:rPr>
-          <w:b/>
-        </w:rPr>
-        <w:t xml:space="preserve"> SUBSCRIPTIONS</w:t>
-      </w:r>
-      <w:r>
-        <w:t xml:space="preserve"> tab</w:t>
+        <w:t>and</w:t>
+      </w:r>
+      <w:r>
+        <w:rPr>
+          <w:b/>
+        </w:rPr>
+        <w:t xml:space="preserve"> </w:t>
+      </w:r>
+      <w:r>
+        <w:t>select</w:t>
+      </w:r>
+      <w:r>
+        <w:t xml:space="preserve">ing the correct directory. You should see your configured </w:t>
+      </w:r>
+      <w:r>
+        <w:rPr>
+          <w:b/>
+        </w:rPr>
+        <w:t>Azure Active Directory Application</w:t>
+      </w:r>
+      <w:r>
+        <w:t xml:space="preserve"> listed.</w:t>
+      </w:r>
+    </w:p>
+    <w:p>
+      <w:pPr>
+        <w:rPr>
+          <w:b/>
+        </w:rPr>
+      </w:pPr>
+      <w:r>
+        <w:rPr>
+          <w:b/>
+        </w:rPr>
+        <w:t xml:space="preserve">Click </w:t>
+      </w:r>
+      <w:r>
+        <w:t>on</w:t>
+      </w:r>
+      <w:r>
+        <w:rPr>
+          <w:b/>
+        </w:rPr>
+        <w:t xml:space="preserve"> View Endpoints </w:t>
       </w:r>
     </w:p>
     <w:p>
@@ -1787,11 +1972,12 @@
         <w:rPr>
           <w:noProof/>
         </w:rPr>
+        <w:lastRenderedPageBreak/>
         <w:drawing>
-          <wp:inline distT="0" distB="0" distL="0" distR="0" wp14:anchorId="2B7E3CC3" wp14:editId="24EDC8F4">
+          <wp:inline distT="0" distB="0" distL="0" distR="0" wp14:anchorId="5142F063" wp14:editId="100CE534">
             <wp:extent cx="9744075" cy="7305675"/>
             <wp:effectExtent l="0" t="0" r="9525" b="9525"/>
-            <wp:docPr id="21" name="Picture 21"/>
+            <wp:docPr id="15" name="Picture 15"/>
             <wp:cNvGraphicFramePr>
               <a:graphicFrameLocks xmlns:a="http://schemas.openxmlformats.org/drawingml/2006/main" noChangeAspect="1"/>
             </wp:cNvGraphicFramePr>
@@ -1825,89 +2011,17 @@
       </w:r>
     </w:p>
     <w:p>
-      <w:pPr>
-        <w:pStyle w:val="Heading4"/>
-      </w:pPr>
-      <w:r>
-        <w:t>Azure Active Directory Tenant ID</w:t>
-      </w:r>
-    </w:p>
-    <w:p>
-      <w:r>
-        <w:rPr>
-          <w:b/>
-        </w:rPr>
-        <w:t>Azure Active Directory Tenant ID</w:t>
-      </w:r>
-      <w:r>
-        <w:t xml:space="preserve"> can be found by </w:t>
-      </w:r>
-      <w:r>
-        <w:rPr>
-          <w:b/>
-        </w:rPr>
-        <w:t>Azure Active Directory</w:t>
-      </w:r>
-      <w:r>
-        <w:t xml:space="preserve"> section of the </w:t>
-      </w:r>
-      <w:r>
-        <w:rPr>
-          <w:b/>
-        </w:rPr>
-        <w:t>Azure Management Portal</w:t>
-      </w:r>
-      <w:r>
-        <w:rPr>
-          <w:b/>
-        </w:rPr>
-        <w:t xml:space="preserve"> </w:t>
-      </w:r>
-      <w:r>
-        <w:t>and</w:t>
-      </w:r>
-      <w:r>
-        <w:rPr>
-          <w:b/>
-        </w:rPr>
-        <w:t xml:space="preserve"> </w:t>
-      </w:r>
-      <w:r>
-        <w:t>select</w:t>
-      </w:r>
-      <w:r>
-        <w:t xml:space="preserve">ing the correct directory. You should see your configured </w:t>
-      </w:r>
-      <w:r>
-        <w:rPr>
-          <w:b/>
-        </w:rPr>
-        <w:t>Azure Active Directory Application</w:t>
-      </w:r>
-      <w:r>
-        <w:t xml:space="preserve"> listed.</w:t>
-      </w:r>
-    </w:p>
-    <w:p>
-      <w:pPr>
-        <w:rPr>
-          <w:b/>
-        </w:rPr>
-      </w:pPr>
-      <w:r>
-        <w:rPr>
-          <w:b/>
-        </w:rPr>
-        <w:t xml:space="preserve">Click </w:t>
-      </w:r>
-      <w:r>
-        <w:t>on</w:t>
-      </w:r>
-      <w:r>
-        <w:rPr>
-          <w:b/>
-        </w:rPr>
-        <w:t xml:space="preserve"> View Endpoints </w:t>
+      <w:r>
+        <w:t xml:space="preserve">The </w:t>
+      </w:r>
+      <w:r>
+        <w:rPr>
+          <w:b/>
+        </w:rPr>
+        <w:t>Azure Active Directory Tenant Id</w:t>
+      </w:r>
+      <w:r>
+        <w:t xml:space="preserve"> is an alphanumeric string that is part of the URI of your authentication endpoints:</w:t>
       </w:r>
     </w:p>
     <w:p>
@@ -1915,11 +2029,12 @@
         <w:rPr>
           <w:noProof/>
         </w:rPr>
+        <w:lastRenderedPageBreak/>
         <w:drawing>
-          <wp:inline distT="0" distB="0" distL="0" distR="0" wp14:anchorId="5142F063" wp14:editId="100CE534">
+          <wp:inline distT="0" distB="0" distL="0" distR="0" wp14:anchorId="59C1AA32" wp14:editId="75AB23BE">
             <wp:extent cx="9744075" cy="7305675"/>
             <wp:effectExtent l="0" t="0" r="9525" b="9525"/>
-            <wp:docPr id="15" name="Picture 15"/>
+            <wp:docPr id="16" name="Picture 16"/>
             <wp:cNvGraphicFramePr>
               <a:graphicFrameLocks xmlns:a="http://schemas.openxmlformats.org/drawingml/2006/main" noChangeAspect="1"/>
             </wp:cNvGraphicFramePr>
@@ -1952,18 +2067,77 @@
         </w:drawing>
       </w:r>
     </w:p>
-    <w:p>
-      <w:r>
-        <w:t xml:space="preserve">The </w:t>
-      </w:r>
-      <w:r>
-        <w:rPr>
-          <w:b/>
-        </w:rPr>
-        <w:t>Azure Active Directory Tenant Id</w:t>
-      </w:r>
-      <w:r>
-        <w:t xml:space="preserve"> is an alphanumeric string that is part of the URI of your authentication endpoints:</w:t>
+    <w:p/>
+    <w:p>
+      <w:pPr>
+        <w:pStyle w:val="Heading4"/>
+      </w:pPr>
+      <w:r>
+        <w:lastRenderedPageBreak/>
+        <w:t>Azure Active Directory Application Name, Tenant ID and Redirect URIs</w:t>
+      </w:r>
+    </w:p>
+    <w:p>
+      <w:r>
+        <w:t xml:space="preserve">Navigate to the </w:t>
+      </w:r>
+      <w:r>
+        <w:rPr>
+          <w:b/>
+        </w:rPr>
+        <w:t>Azure Active Directory</w:t>
+      </w:r>
+      <w:r>
+        <w:t xml:space="preserve"> section, select your application form the list and click on the </w:t>
+      </w:r>
+      <w:r>
+        <w:rPr>
+          <w:b/>
+        </w:rPr>
+        <w:t>CONFIGURE</w:t>
+      </w:r>
+      <w:r>
+        <w:t xml:space="preserve"> tab.</w:t>
+      </w:r>
+    </w:p>
+    <w:p>
+      <w:r>
+        <w:t>The</w:t>
+      </w:r>
+      <w:r>
+        <w:rPr>
+          <w:b/>
+        </w:rPr>
+        <w:t xml:space="preserve"> Azure Active Directory Application Name</w:t>
+      </w:r>
+      <w:r>
+        <w:t>,</w:t>
+      </w:r>
+      <w:r>
+        <w:rPr>
+          <w:b/>
+        </w:rPr>
+        <w:t xml:space="preserve"> </w:t>
+      </w:r>
+      <w:proofErr w:type="spellStart"/>
+      <w:r>
+        <w:rPr>
+          <w:b/>
+        </w:rPr>
+        <w:t>CientID</w:t>
+      </w:r>
+      <w:proofErr w:type="spellEnd"/>
+      <w:r>
+        <w:t xml:space="preserve"> and </w:t>
+      </w:r>
+      <w:r>
+        <w:rPr>
+          <w:b/>
+        </w:rPr>
+        <w:t>Redirect URI</w:t>
+      </w:r>
+      <w:r>
+        <w:t xml:space="preserve"> are presented in this page.</w:t>
       </w:r>
     </w:p>
     <w:p>
@@ -1971,11 +2145,12 @@
         <w:rPr>
           <w:noProof/>
         </w:rPr>
+        <w:lastRenderedPageBreak/>
         <w:drawing>
-          <wp:inline distT="0" distB="0" distL="0" distR="0" wp14:anchorId="59C1AA32" wp14:editId="75AB23BE">
+          <wp:inline distT="0" distB="0" distL="0" distR="0" wp14:anchorId="41871939" wp14:editId="76DF7A71">
             <wp:extent cx="9744075" cy="7305675"/>
             <wp:effectExtent l="0" t="0" r="9525" b="9525"/>
-            <wp:docPr id="16" name="Picture 16"/>
+            <wp:docPr id="13" name="Picture 13"/>
             <wp:cNvGraphicFramePr>
               <a:graphicFrameLocks xmlns:a="http://schemas.openxmlformats.org/drawingml/2006/main" noChangeAspect="1"/>
             </wp:cNvGraphicFramePr>
@@ -2011,137 +2186,24 @@
     <w:p/>
     <w:p>
       <w:pPr>
-        <w:pStyle w:val="Heading4"/>
-      </w:pPr>
-      <w:r>
-        <w:t>Azure Active Directory Application Name, Tenant ID and Redirect URIs</w:t>
-      </w:r>
-    </w:p>
-    <w:p>
-      <w:r>
-        <w:t xml:space="preserve">Navigate to the </w:t>
-      </w:r>
-      <w:r>
-        <w:rPr>
-          <w:b/>
-        </w:rPr>
-        <w:t>Azure Active Directory</w:t>
-      </w:r>
-      <w:r>
-        <w:t xml:space="preserve"> section, select your application form the list and click on the </w:t>
-      </w:r>
-      <w:r>
-        <w:rPr>
-          <w:b/>
-        </w:rPr>
-        <w:t>CONFIGURE</w:t>
-      </w:r>
-      <w:r>
-        <w:t xml:space="preserve"> tab.</w:t>
-      </w:r>
-    </w:p>
-    <w:p>
-      <w:r>
-        <w:t>The</w:t>
-      </w:r>
-      <w:r>
-        <w:rPr>
-          <w:b/>
-        </w:rPr>
-        <w:t xml:space="preserve"> Azure Active Directory Application Name</w:t>
-      </w:r>
-      <w:r>
-        <w:t>,</w:t>
-      </w:r>
-      <w:r>
-        <w:rPr>
-          <w:b/>
-        </w:rPr>
+        <w:pStyle w:val="Heading3"/>
+      </w:pPr>
+      <w:bookmarkStart w:id="11" w:name="_Toc395529555"/>
+      <w:r>
+        <w:rPr>
+          <w:b/>
+        </w:rPr>
+        <w:lastRenderedPageBreak/>
+        <w:t>Step 4</w:t>
+      </w:r>
+      <w:r>
         <w:t xml:space="preserve"> </w:t>
       </w:r>
       <w:proofErr w:type="spellStart"/>
       <w:r>
-        <w:rPr>
-          <w:b/>
-        </w:rPr>
-        <w:t>CientID</w:t>
-      </w:r>
-      <w:proofErr w:type="spellEnd"/>
-      <w:r>
-        <w:t xml:space="preserve"> and </w:t>
-      </w:r>
-      <w:r>
-        <w:rPr>
-          <w:b/>
-        </w:rPr>
-        <w:t>Redirect URI</w:t>
-      </w:r>
-      <w:r>
-        <w:t xml:space="preserve"> are presented in this page.</w:t>
-      </w:r>
-    </w:p>
-    <w:p>
-      <w:r>
-        <w:rPr>
-          <w:noProof/>
-        </w:rPr>
-        <w:drawing>
-          <wp:inline distT="0" distB="0" distL="0" distR="0" wp14:anchorId="41871939" wp14:editId="76DF7A71">
-            <wp:extent cx="9744075" cy="7305675"/>
-            <wp:effectExtent l="0" t="0" r="9525" b="9525"/>
-            <wp:docPr id="13" name="Picture 13"/>
-            <wp:cNvGraphicFramePr>
-              <a:graphicFrameLocks xmlns:a="http://schemas.openxmlformats.org/drawingml/2006/main" noChangeAspect="1"/>
-            </wp:cNvGraphicFramePr>
-            <a:graphic xmlns:a="http://schemas.openxmlformats.org/drawingml/2006/main">
-              <a:graphicData uri="http://schemas.openxmlformats.org/drawingml/2006/picture">
-                <pic:pic xmlns:pic="http://schemas.openxmlformats.org/drawingml/2006/picture">
-                  <pic:nvPicPr>
-                    <pic:cNvPr id="1" name=""/>
-                    <pic:cNvPicPr/>
-                  </pic:nvPicPr>
-                  <pic:blipFill>
-                    <a:blip r:embed="rId20"/>
-                    <a:stretch>
-                      <a:fillRect/>
-                    </a:stretch>
-                  </pic:blipFill>
-                  <pic:spPr>
-                    <a:xfrm>
-                      <a:off x="0" y="0"/>
-                      <a:ext cx="9744075" cy="7305675"/>
-                    </a:xfrm>
-                    <a:prstGeom prst="rect">
-                      <a:avLst/>
-                    </a:prstGeom>
-                  </pic:spPr>
-                </pic:pic>
-              </a:graphicData>
-            </a:graphic>
-          </wp:inline>
-        </w:drawing>
-      </w:r>
-    </w:p>
-    <w:p/>
-    <w:p>
-      <w:pPr>
-        <w:pStyle w:val="Heading3"/>
-      </w:pPr>
-      <w:bookmarkStart w:id="8" w:name="_Toc395529555"/>
-      <w:r>
-        <w:rPr>
-          <w:b/>
-        </w:rPr>
-        <w:t>Step 4</w:t>
-      </w:r>
-      <w:r>
-        <w:t xml:space="preserve"> </w:t>
-      </w:r>
-      <w:proofErr w:type="spellStart"/>
-      <w:r>
         <w:t>UppdateAppConfig</w:t>
       </w:r>
-      <w:bookmarkEnd w:id="8"/>
+      <w:bookmarkEnd w:id="11"/>
       <w:proofErr w:type="spellEnd"/>
     </w:p>
     <w:p>
@@ -2857,11 +2919,11 @@
       <w:pPr>
         <w:pStyle w:val="Heading1"/>
       </w:pPr>
-      <w:bookmarkStart w:id="9" w:name="_Toc395529556"/>
+      <w:bookmarkStart w:id="12" w:name="_Toc395529556"/>
       <w:r>
         <w:t>Web Hosting Plan Samples</w:t>
       </w:r>
-      <w:bookmarkEnd w:id="9"/>
+      <w:bookmarkEnd w:id="12"/>
     </w:p>
     <w:p>
       <w:r>
@@ -2872,18 +2934,15 @@
       <w:pPr>
         <w:pStyle w:val="Heading1"/>
       </w:pPr>
-      <w:bookmarkStart w:id="10" w:name="_Toc395529557"/>
+      <w:bookmarkStart w:id="13" w:name="_Toc395529557"/>
       <w:r>
         <w:t>Websites Samples</w:t>
       </w:r>
-      <w:bookmarkEnd w:id="10"/>
-    </w:p>
-    <w:p>
-      <w:r>
-        <w:t xml:space="preserve">Websites </w:t>
-      </w:r>
-      <w:r>
-        <w:t>operations</w:t>
+      <w:bookmarkEnd w:id="13"/>
+    </w:p>
+    <w:p>
+      <w:r>
+        <w:t>Websites operations</w:t>
       </w:r>
     </w:p>
     <w:p/>
@@ -3839,6 +3898,14 @@
     <w:abstractNumId w:val="4"/>
   </w:num>
 </w:numbering>
+</file>
+
+<file path=word/people.xml><?xml version="1.0" encoding="utf-8"?>
+<w15:people xmlns:wpc="http://schemas.microsoft.com/office/word/2010/wordprocessingCanvas" xmlns:mc="http://schemas.openxmlformats.org/markup-compatibility/2006" xmlns:o="urn:schemas-microsoft-com:office:office" xmlns:r="http://schemas.openxmlformats.org/officeDocument/2006/relationships" xmlns:m="http://schemas.openxmlformats.org/officeDocument/2006/math" xmlns:v="urn:schemas-microsoft-com:vml" xmlns:wp14="http://schemas.microsoft.com/office/word/2010/wordprocessingDrawing" xmlns:wp="http://schemas.openxmlformats.org/drawingml/2006/wordprocessingDrawing" xmlns:w10="urn:schemas-microsoft-com:office:word" xmlns:w="http://schemas.openxmlformats.org/wordprocessingml/2006/main" xmlns:w14="http://schemas.microsoft.com/office/word/2010/wordml" xmlns:w15="http://schemas.microsoft.com/office/word/2012/wordml" xmlns:wpg="http://schemas.microsoft.com/office/word/2010/wordprocessingGroup" xmlns:wpi="http://schemas.microsoft.com/office/word/2010/wordprocessingInk" xmlns:wne="http://schemas.microsoft.com/office/word/2006/wordml" xmlns:wps="http://schemas.microsoft.com/office/word/2010/wordprocessingShape" mc:Ignorable="w14 w15 wp14">
+  <w15:person w15:author="Zain Rizvi">
+    <w15:presenceInfo w15:providerId="AD" w15:userId="S-1-5-21-397955417-626881126-188441444-4209357"/>
+  </w15:person>
+</w15:people>
 </file>
 
 <file path=word/styles.xml><?xml version="1.0" encoding="utf-8"?>
@@ -4558,547 +4625,6 @@
 </w:styles>
 </file>
 
-<file path=word/glossary/document.xml><?xml version="1.0" encoding="utf-8"?>
-<w:glossaryDocument xmlns:wpc="http://schemas.microsoft.com/office/word/2010/wordprocessingCanvas" xmlns:mc="http://schemas.openxmlformats.org/markup-compatibility/2006" xmlns:o="urn:schemas-microsoft-com:office:office" xmlns:r="http://schemas.openxmlformats.org/officeDocument/2006/relationships" xmlns:m="http://schemas.openxmlformats.org/officeDocument/2006/math" xmlns:v="urn:schemas-microsoft-com:vml" xmlns:wp14="http://schemas.microsoft.com/office/word/2010/wordprocessingDrawing" xmlns:wp="http://schemas.openxmlformats.org/drawingml/2006/wordprocessingDrawing" xmlns:w10="urn:schemas-microsoft-com:office:word" xmlns:w="http://schemas.openxmlformats.org/wordprocessingml/2006/main" xmlns:w14="http://schemas.microsoft.com/office/word/2010/wordml" xmlns:w15="http://schemas.microsoft.com/office/word/2012/wordml" xmlns:wpg="http://schemas.microsoft.com/office/word/2010/wordprocessingGroup" xmlns:wpi="http://schemas.microsoft.com/office/word/2010/wordprocessingInk" xmlns:wne="http://schemas.microsoft.com/office/word/2006/wordml" xmlns:wps="http://schemas.microsoft.com/office/word/2010/wordprocessingShape" mc:Ignorable="w14 w15 wp14"/>
-</file>
-
-<file path=word/glossary/fontTable.xml><?xml version="1.0" encoding="utf-8"?>
-<w:fonts xmlns:mc="http://schemas.openxmlformats.org/markup-compatibility/2006" xmlns:r="http://schemas.openxmlformats.org/officeDocument/2006/relationships" xmlns:w="http://schemas.openxmlformats.org/wordprocessingml/2006/main" xmlns:w14="http://schemas.microsoft.com/office/word/2010/wordml" xmlns:w15="http://schemas.microsoft.com/office/word/2012/wordml" mc:Ignorable="w14 w15">
-  <w:font w:name="Times New Roman">
-    <w:panose1 w:val="02020603050405020304"/>
-    <w:charset w:val="00"/>
-    <w:family w:val="roman"/>
-    <w:pitch w:val="variable"/>
-    <w:sig w:usb0="E0002EFF" w:usb1="C0007843" w:usb2="00000009" w:usb3="00000000" w:csb0="000001FF" w:csb1="00000000"/>
-  </w:font>
-  <w:font w:name="Symbol">
-    <w:panose1 w:val="05050102010706020507"/>
-    <w:charset w:val="02"/>
-    <w:family w:val="roman"/>
-    <w:pitch w:val="variable"/>
-    <w:sig w:usb0="00000000" w:usb1="10000000" w:usb2="00000000" w:usb3="00000000" w:csb0="80000000" w:csb1="00000000"/>
-  </w:font>
-  <w:font w:name="Courier New">
-    <w:panose1 w:val="02070309020205020404"/>
-    <w:charset w:val="00"/>
-    <w:family w:val="modern"/>
-    <w:pitch w:val="fixed"/>
-    <w:sig w:usb0="E0002AFF" w:usb1="C0007843" w:usb2="00000009" w:usb3="00000000" w:csb0="000001FF" w:csb1="00000000"/>
-  </w:font>
-  <w:font w:name="Wingdings">
-    <w:panose1 w:val="05000000000000000000"/>
-    <w:charset w:val="02"/>
-    <w:family w:val="auto"/>
-    <w:pitch w:val="variable"/>
-    <w:sig w:usb0="00000000" w:usb1="10000000" w:usb2="00000000" w:usb3="00000000" w:csb0="80000000" w:csb1="00000000"/>
-  </w:font>
-  <w:font w:name="Calibri">
-    <w:panose1 w:val="020F0502020204030204"/>
-    <w:charset w:val="00"/>
-    <w:family w:val="swiss"/>
-    <w:pitch w:val="variable"/>
-    <w:sig w:usb0="E00002FF" w:usb1="4000ACFF" w:usb2="00000001" w:usb3="00000000" w:csb0="0000019F" w:csb1="00000000"/>
-  </w:font>
-  <w:font w:name="Calibri Light">
-    <w:panose1 w:val="020F0302020204030204"/>
-    <w:charset w:val="00"/>
-    <w:family w:val="swiss"/>
-    <w:pitch w:val="variable"/>
-    <w:sig w:usb0="A00002EF" w:usb1="4000207B" w:usb2="00000000" w:usb3="00000000" w:csb0="0000019F" w:csb1="00000000"/>
-  </w:font>
-  <w:font w:name="OCR A Extended">
-    <w:panose1 w:val="02010509020102010303"/>
-    <w:charset w:val="00"/>
-    <w:family w:val="modern"/>
-    <w:pitch w:val="variable"/>
-    <w:sig w:usb0="00000003" w:usb1="00000000" w:usb2="00000000" w:usb3="00000000" w:csb0="00000001" w:csb1="00000000"/>
-  </w:font>
-</w:fonts>
-</file>
-
-<file path=word/glossary/settings.xml><?xml version="1.0" encoding="utf-8"?>
-<w:settings xmlns:mc="http://schemas.openxmlformats.org/markup-compatibility/2006" xmlns:o="urn:schemas-microsoft-com:office:office" xmlns:r="http://schemas.openxmlformats.org/officeDocument/2006/relationships" xmlns:m="http://schemas.openxmlformats.org/officeDocument/2006/math" xmlns:v="urn:schemas-microsoft-com:vml" xmlns:w10="urn:schemas-microsoft-com:office:word" xmlns:w="http://schemas.openxmlformats.org/wordprocessingml/2006/main" xmlns:w14="http://schemas.microsoft.com/office/word/2010/wordml" xmlns:w15="http://schemas.microsoft.com/office/word/2012/wordml" xmlns:sl="http://schemas.openxmlformats.org/schemaLibrary/2006/main" mc:Ignorable="w14 w15">
-  <w:view w:val="normal"/>
-  <w:revisionView w:insDel="0" w:formatting="0" w:inkAnnotations="0"/>
-  <w:defaultTabStop w:val="720"/>
-  <w:characterSpacingControl w:val="doNotCompress"/>
-  <w:compat>
-    <w:useFELayout/>
-    <w:compatSetting w:name="compatibilityMode" w:uri="http://schemas.microsoft.com/office/word" w:val="15"/>
-    <w:compatSetting w:name="overrideTableStyleFontSizeAndJustification" w:uri="http://schemas.microsoft.com/office/word" w:val="1"/>
-    <w:compatSetting w:name="enableOpenTypeFeatures" w:uri="http://schemas.microsoft.com/office/word" w:val="1"/>
-    <w:compatSetting w:name="doNotFlipMirrorIndents" w:uri="http://schemas.microsoft.com/office/word" w:val="1"/>
-    <w:compatSetting w:name="differentiateMultirowTableHeaders" w:uri="http://schemas.microsoft.com/office/word" w:val="1"/>
-  </w:compat>
-  <w:rsids>
-    <w:rsidRoot w:val="00A95EF0"/>
-    <w:rsid w:val="002B31A3"/>
-    <w:rsid w:val="00A95EF0"/>
-  </w:rsids>
-  <m:mathPr>
-    <m:mathFont m:val="Cambria Math"/>
-    <m:brkBin m:val="before"/>
-    <m:brkBinSub m:val="--"/>
-    <m:smallFrac m:val="0"/>
-    <m:dispDef/>
-    <m:lMargin m:val="0"/>
-    <m:rMargin m:val="0"/>
-    <m:defJc m:val="centerGroup"/>
-    <m:wrapIndent m:val="1440"/>
-    <m:intLim m:val="subSup"/>
-    <m:naryLim m:val="undOvr"/>
-  </m:mathPr>
-  <w:themeFontLang w:val="en-US"/>
-  <w:clrSchemeMapping w:bg1="light1" w:t1="dark1" w:bg2="light2" w:t2="dark2" w:accent1="accent1" w:accent2="accent2" w:accent3="accent3" w:accent4="accent4" w:accent5="accent5" w:accent6="accent6" w:hyperlink="hyperlink" w:followedHyperlink="followedHyperlink"/>
-  <w:decimalSymbol w:val="."/>
-  <w:listSeparator w:val=","/>
-  <w15:chartTrackingRefBased/>
-</w:settings>
-</file>
-
-<file path=word/glossary/styles.xml><?xml version="1.0" encoding="utf-8"?>
-<w:styles xmlns:mc="http://schemas.openxmlformats.org/markup-compatibility/2006" xmlns:r="http://schemas.openxmlformats.org/officeDocument/2006/relationships" xmlns:w="http://schemas.openxmlformats.org/wordprocessingml/2006/main" xmlns:w14="http://schemas.microsoft.com/office/word/2010/wordml" xmlns:w15="http://schemas.microsoft.com/office/word/2012/wordml" mc:Ignorable="w14 w15">
-  <w:docDefaults>
-    <w:rPrDefault>
-      <w:rPr>
-        <w:rFonts w:asciiTheme="minorHAnsi" w:eastAsiaTheme="minorEastAsia" w:hAnsiTheme="minorHAnsi" w:cstheme="minorBidi"/>
-        <w:sz w:val="22"/>
-        <w:szCs w:val="22"/>
-        <w:lang w:val="en-US" w:eastAsia="en-US" w:bidi="ar-SA"/>
-      </w:rPr>
-    </w:rPrDefault>
-    <w:pPrDefault>
-      <w:pPr>
-        <w:spacing w:after="160" w:line="259" w:lineRule="auto"/>
-      </w:pPr>
-    </w:pPrDefault>
-  </w:docDefaults>
-  <w:latentStyles w:defLockedState="0" w:defUIPriority="99" w:defSemiHidden="0" w:defUnhideWhenUsed="0" w:defQFormat="0" w:count="371">
-    <w:lsdException w:name="Normal" w:uiPriority="0" w:qFormat="1"/>
-    <w:lsdException w:name="heading 1" w:uiPriority="9" w:qFormat="1"/>
-    <w:lsdException w:name="heading 2" w:semiHidden="1" w:uiPriority="9" w:unhideWhenUsed="1" w:qFormat="1"/>
-    <w:lsdException w:name="heading 3" w:semiHidden="1" w:uiPriority="9" w:unhideWhenUsed="1" w:qFormat="1"/>
-    <w:lsdException w:name="heading 4" w:semiHidden="1" w:uiPriority="9" w:unhideWhenUsed="1" w:qFormat="1"/>
-    <w:lsdException w:name="heading 5" w:semiHidden="1" w:uiPriority="9" w:unhideWhenUsed="1" w:qFormat="1"/>
-    <w:lsdException w:name="heading 6" w:semiHidden="1" w:uiPriority="9" w:unhideWhenUsed="1" w:qFormat="1"/>
-    <w:lsdException w:name="heading 7" w:semiHidden="1" w:uiPriority="9" w:unhideWhenUsed="1" w:qFormat="1"/>
-    <w:lsdException w:name="heading 8" w:semiHidden="1" w:uiPriority="9" w:unhideWhenUsed="1" w:qFormat="1"/>
-    <w:lsdException w:name="heading 9" w:semiHidden="1" w:uiPriority="9" w:unhideWhenUsed="1" w:qFormat="1"/>
-    <w:lsdException w:name="index 1" w:semiHidden="1" w:unhideWhenUsed="1"/>
-    <w:lsdException w:name="index 2" w:semiHidden="1" w:unhideWhenUsed="1"/>
-    <w:lsdException w:name="index 3" w:semiHidden="1" w:unhideWhenUsed="1"/>
-    <w:lsdException w:name="index 4" w:semiHidden="1" w:unhideWhenUsed="1"/>
-    <w:lsdException w:name="index 5" w:semiHidden="1" w:unhideWhenUsed="1"/>
-    <w:lsdException w:name="index 6" w:semiHidden="1" w:unhideWhenUsed="1"/>
-    <w:lsdException w:name="index 7" w:semiHidden="1" w:unhideWhenUsed="1"/>
-    <w:lsdException w:name="index 8" w:semiHidden="1" w:unhideWhenUsed="1"/>
-    <w:lsdException w:name="index 9" w:semiHidden="1" w:unhideWhenUsed="1"/>
-    <w:lsdException w:name="toc 1" w:semiHidden="1" w:uiPriority="39" w:unhideWhenUsed="1"/>
-    <w:lsdException w:name="toc 2" w:semiHidden="1" w:uiPriority="39" w:unhideWhenUsed="1"/>
-    <w:lsdException w:name="toc 3" w:semiHidden="1" w:uiPriority="39" w:unhideWhenUsed="1"/>
-    <w:lsdException w:name="toc 4" w:semiHidden="1" w:uiPriority="39" w:unhideWhenUsed="1"/>
-    <w:lsdException w:name="toc 5" w:semiHidden="1" w:uiPriority="39" w:unhideWhenUsed="1"/>
-    <w:lsdException w:name="toc 6" w:semiHidden="1" w:uiPriority="39" w:unhideWhenUsed="1"/>
-    <w:lsdException w:name="toc 7" w:semiHidden="1" w:uiPriority="39" w:unhideWhenUsed="1"/>
-    <w:lsdException w:name="toc 8" w:semiHidden="1" w:uiPriority="39" w:unhideWhenUsed="1"/>
-    <w:lsdException w:name="toc 9" w:semiHidden="1" w:uiPriority="39" w:unhideWhenUsed="1"/>
-    <w:lsdException w:name="Normal Indent" w:semiHidden="1" w:unhideWhenUsed="1"/>
-    <w:lsdException w:name="footnote text" w:semiHidden="1" w:unhideWhenUsed="1"/>
-    <w:lsdException w:name="annotation text" w:semiHidden="1" w:unhideWhenUsed="1"/>
-    <w:lsdException w:name="header" w:semiHidden="1" w:unhideWhenUsed="1"/>
-    <w:lsdException w:name="footer" w:semiHidden="1" w:unhideWhenUsed="1"/>
-    <w:lsdException w:name="index heading" w:semiHidden="1" w:unhideWhenUsed="1"/>
-    <w:lsdException w:name="caption" w:semiHidden="1" w:uiPriority="35" w:unhideWhenUsed="1" w:qFormat="1"/>
-    <w:lsdException w:name="table of figures" w:semiHidden="1" w:unhideWhenUsed="1"/>
-    <w:lsdException w:name="envelope address" w:semiHidden="1" w:unhideWhenUsed="1"/>
-    <w:lsdException w:name="envelope return" w:semiHidden="1" w:unhideWhenUsed="1"/>
-    <w:lsdException w:name="footnote reference" w:semiHidden="1" w:unhideWhenUsed="1"/>
-    <w:lsdException w:name="annotation reference" w:semiHidden="1" w:unhideWhenUsed="1"/>
-    <w:lsdException w:name="line number" w:semiHidden="1" w:unhideWhenUsed="1"/>
-    <w:lsdException w:name="page number" w:semiHidden="1" w:unhideWhenUsed="1"/>
-    <w:lsdException w:name="endnote reference" w:semiHidden="1" w:unhideWhenUsed="1"/>
-    <w:lsdException w:name="endnote text" w:semiHidden="1" w:unhideWhenUsed="1"/>
-    <w:lsdException w:name="table of authorities" w:semiHidden="1" w:unhideWhenUsed="1"/>
-    <w:lsdException w:name="macro" w:semiHidden="1" w:unhideWhenUsed="1"/>
-    <w:lsdException w:name="toa heading" w:semiHidden="1" w:unhideWhenUsed="1"/>
-    <w:lsdException w:name="List" w:semiHidden="1" w:unhideWhenUsed="1"/>
-    <w:lsdException w:name="List Bullet" w:semiHidden="1" w:unhideWhenUsed="1"/>
-    <w:lsdException w:name="List Number" w:semiHidden="1" w:unhideWhenUsed="1"/>
-    <w:lsdException w:name="List 2" w:semiHidden="1" w:unhideWhenUsed="1"/>
-    <w:lsdException w:name="List 3" w:semiHidden="1" w:unhideWhenUsed="1"/>
-    <w:lsdException w:name="List 4" w:semiHidden="1" w:unhideWhenUsed="1"/>
-    <w:lsdException w:name="List 5" w:semiHidden="1" w:unhideWhenUsed="1"/>
-    <w:lsdException w:name="List Bullet 2" w:semiHidden="1" w:unhideWhenUsed="1"/>
-    <w:lsdException w:name="List Bullet 3" w:semiHidden="1" w:unhideWhenUsed="1"/>
-    <w:lsdException w:name="List Bullet 4" w:semiHidden="1" w:unhideWhenUsed="1"/>
-    <w:lsdException w:name="List Bullet 5" w:semiHidden="1" w:unhideWhenUsed="1"/>
-    <w:lsdException w:name="List Number 2" w:semiHidden="1" w:unhideWhenUsed="1"/>
-    <w:lsdException w:name="List Number 3" w:semiHidden="1" w:unhideWhenUsed="1"/>
-    <w:lsdException w:name="List Number 4" w:semiHidden="1" w:unhideWhenUsed="1"/>
-    <w:lsdException w:name="List Number 5" w:semiHidden="1" w:unhideWhenUsed="1"/>
-    <w:lsdException w:name="Title" w:uiPriority="10" w:qFormat="1"/>
-    <w:lsdException w:name="Closing" w:semiHidden="1" w:unhideWhenUsed="1"/>
-    <w:lsdException w:name="Signature" w:semiHidden="1" w:unhideWhenUsed="1"/>
-    <w:lsdException w:name="Default Paragraph Font" w:semiHidden="1" w:uiPriority="1" w:unhideWhenUsed="1"/>
-    <w:lsdException w:name="Body Text" w:semiHidden="1" w:unhideWhenUsed="1"/>
-    <w:lsdException w:name="Body Text Indent" w:semiHidden="1" w:unhideWhenUsed="1"/>
-    <w:lsdException w:name="List Continue" w:semiHidden="1" w:unhideWhenUsed="1"/>
-    <w:lsdException w:name="List Continue 2" w:semiHidden="1" w:unhideWhenUsed="1"/>
-    <w:lsdException w:name="List Continue 3" w:semiHidden="1" w:unhideWhenUsed="1"/>
-    <w:lsdException w:name="List Continue 4" w:semiHidden="1" w:unhideWhenUsed="1"/>
-    <w:lsdException w:name="List Continue 5" w:semiHidden="1" w:unhideWhenUsed="1"/>
-    <w:lsdException w:name="Message Header" w:semiHidden="1" w:unhideWhenUsed="1"/>
-    <w:lsdException w:name="Subtitle" w:uiPriority="11" w:qFormat="1"/>
-    <w:lsdException w:name="Salutation" w:semiHidden="1" w:unhideWhenUsed="1"/>
-    <w:lsdException w:name="Date" w:semiHidden="1" w:unhideWhenUsed="1"/>
-    <w:lsdException w:name="Body Text First Indent" w:semiHidden="1" w:unhideWhenUsed="1"/>
-    <w:lsdException w:name="Body Text First Indent 2" w:semiHidden="1" w:unhideWhenUsed="1"/>
-    <w:lsdException w:name="Note Heading" w:semiHidden="1" w:unhideWhenUsed="1"/>
-    <w:lsdException w:name="Body Text 2" w:semiHidden="1" w:unhideWhenUsed="1"/>
-    <w:lsdException w:name="Body Text 3" w:semiHidden="1" w:unhideWhenUsed="1"/>
-    <w:lsdException w:name="Body Text Indent 2" w:semiHidden="1" w:unhideWhenUsed="1"/>
-    <w:lsdException w:name="Body Text Indent 3" w:semiHidden="1" w:unhideWhenUsed="1"/>
-    <w:lsdException w:name="Block Text" w:semiHidden="1" w:unhideWhenUsed="1"/>
-    <w:lsdException w:name="Hyperlink" w:semiHidden="1" w:unhideWhenUsed="1"/>
-    <w:lsdException w:name="FollowedHyperlink" w:semiHidden="1" w:unhideWhenUsed="1"/>
-    <w:lsdException w:name="Strong" w:uiPriority="22" w:qFormat="1"/>
-    <w:lsdException w:name="Emphasis" w:uiPriority="20" w:qFormat="1"/>
-    <w:lsdException w:name="Document Map" w:semiHidden="1" w:unhideWhenUsed="1"/>
-    <w:lsdException w:name="Plain Text" w:semiHidden="1" w:unhideWhenUsed="1"/>
-    <w:lsdException w:name="E-mail Signature" w:semiHidden="1" w:unhideWhenUsed="1"/>
-    <w:lsdException w:name="HTML Top of Form" w:semiHidden="1" w:unhideWhenUsed="1"/>
-    <w:lsdException w:name="HTML Bottom of Form" w:semiHidden="1" w:unhideWhenUsed="1"/>
-    <w:lsdException w:name="Normal (Web)" w:semiHidden="1" w:unhideWhenUsed="1"/>
-    <w:lsdException w:name="HTML Acronym" w:semiHidden="1" w:unhideWhenUsed="1"/>
-    <w:lsdException w:name="HTML Address" w:semiHidden="1" w:unhideWhenUsed="1"/>
-    <w:lsdException w:name="HTML Cite" w:semiHidden="1" w:unhideWhenUsed="1"/>
-    <w:lsdException w:name="HTML Code" w:semiHidden="1" w:unhideWhenUsed="1"/>
-    <w:lsdException w:name="HTML Definition" w:semiHidden="1" w:unhideWhenUsed="1"/>
-    <w:lsdException w:name="HTML Keyboard" w:semiHidden="1" w:unhideWhenUsed="1"/>
-    <w:lsdException w:name="HTML Preformatted" w:semiHidden="1" w:unhideWhenUsed="1"/>
-    <w:lsdException w:name="HTML Sample" w:semiHidden="1" w:unhideWhenUsed="1"/>
-    <w:lsdException w:name="HTML Typewriter" w:semiHidden="1" w:unhideWhenUsed="1"/>
-    <w:lsdException w:name="HTML Variable" w:semiHidden="1" w:unhideWhenUsed="1"/>
-    <w:lsdException w:name="Normal Table" w:semiHidden="1" w:unhideWhenUsed="1"/>
-    <w:lsdException w:name="annotation subject" w:semiHidden="1" w:unhideWhenUsed="1"/>
-    <w:lsdException w:name="No List" w:semiHidden="1" w:unhideWhenUsed="1"/>
-    <w:lsdException w:name="Outline List 1" w:semiHidden="1" w:unhideWhenUsed="1"/>
-    <w:lsdException w:name="Outline List 2" w:semiHidden="1" w:unhideWhenUsed="1"/>
-    <w:lsdException w:name="Outline List 3" w:semiHidden="1" w:unhideWhenUsed="1"/>
-    <w:lsdException w:name="Table Simple 1" w:semiHidden="1" w:unhideWhenUsed="1"/>
-    <w:lsdException w:name="Table Simple 2" w:semiHidden="1" w:unhideWhenUsed="1"/>
-    <w:lsdException w:name="Table Simple 3" w:semiHidden="1" w:unhideWhenUsed="1"/>
-    <w:lsdException w:name="Table Classic 1" w:semiHidden="1" w:unhideWhenUsed="1"/>
-    <w:lsdException w:name="Table Classic 2" w:semiHidden="1" w:unhideWhenUsed="1"/>
-    <w:lsdException w:name="Table Classic 3" w:semiHidden="1" w:unhideWhenUsed="1"/>
-    <w:lsdException w:name="Table Classic 4" w:semiHidden="1" w:unhideWhenUsed="1"/>
-    <w:lsdException w:name="Table Colorful 1" w:semiHidden="1" w:unhideWhenUsed="1"/>
-    <w:lsdException w:name="Table Colorful 2" w:semiHidden="1" w:unhideWhenUsed="1"/>
-    <w:lsdException w:name="Table Colorful 3" w:semiHidden="1" w:unhideWhenUsed="1"/>
-    <w:lsdException w:name="Table Columns 1" w:semiHidden="1" w:unhideWhenUsed="1"/>
-    <w:lsdException w:name="Table Columns 2" w:semiHidden="1" w:unhideWhenUsed="1"/>
-    <w:lsdException w:name="Table Columns 3" w:semiHidden="1" w:unhideWhenUsed="1"/>
-    <w:lsdException w:name="Table Columns 4" w:semiHidden="1" w:unhideWhenUsed="1"/>
-    <w:lsdException w:name="Table Columns 5" w:semiHidden="1" w:unhideWhenUsed="1"/>
-    <w:lsdException w:name="Table Grid 1" w:semiHidden="1" w:unhideWhenUsed="1"/>
-    <w:lsdException w:name="Table Grid 2" w:semiHidden="1" w:unhideWhenUsed="1"/>
-    <w:lsdException w:name="Table Grid 3" w:semiHidden="1" w:unhideWhenUsed="1"/>
-    <w:lsdException w:name="Table Grid 4" w:semiHidden="1" w:unhideWhenUsed="1"/>
-    <w:lsdException w:name="Table Grid 5" w:semiHidden="1" w:unhideWhenUsed="1"/>
-    <w:lsdException w:name="Table Grid 6" w:semiHidden="1" w:unhideWhenUsed="1"/>
-    <w:lsdException w:name="Table Grid 7" w:semiHidden="1" w:unhideWhenUsed="1"/>
-    <w:lsdException w:name="Table Grid 8" w:semiHidden="1" w:unhideWhenUsed="1"/>
-    <w:lsdException w:name="Table List 1" w:semiHidden="1" w:unhideWhenUsed="1"/>
-    <w:lsdException w:name="Table List 2" w:semiHidden="1" w:unhideWhenUsed="1"/>
-    <w:lsdException w:name="Table List 3" w:semiHidden="1" w:unhideWhenUsed="1"/>
-    <w:lsdException w:name="Table List 4" w:semiHidden="1" w:unhideWhenUsed="1"/>
-    <w:lsdException w:name="Table List 5" w:semiHidden="1" w:unhideWhenUsed="1"/>
-    <w:lsdException w:name="Table List 6" w:semiHidden="1" w:unhideWhenUsed="1"/>
-    <w:lsdException w:name="Table List 7" w:semiHidden="1" w:unhideWhenUsed="1"/>
-    <w:lsdException w:name="Table List 8" w:semiHidden="1" w:unhideWhenUsed="1"/>
-    <w:lsdException w:name="Table 3D effects 1" w:semiHidden="1" w:unhideWhenUsed="1"/>
-    <w:lsdException w:name="Table 3D effects 2" w:semiHidden="1" w:unhideWhenUsed="1"/>
-    <w:lsdException w:name="Table 3D effects 3" w:semiHidden="1" w:unhideWhenUsed="1"/>
-    <w:lsdException w:name="Table Contemporary" w:semiHidden="1" w:unhideWhenUsed="1"/>
-    <w:lsdException w:name="Table Elegant" w:semiHidden="1" w:unhideWhenUsed="1"/>
-    <w:lsdException w:name="Table Professional" w:semiHidden="1" w:unhideWhenUsed="1"/>
-    <w:lsdException w:name="Table Subtle 1" w:semiHidden="1" w:unhideWhenUsed="1"/>
-    <w:lsdException w:name="Table Subtle 2" w:semiHidden="1" w:unhideWhenUsed="1"/>
-    <w:lsdException w:name="Table Web 1" w:semiHidden="1" w:unhideWhenUsed="1"/>
-    <w:lsdException w:name="Table Web 2" w:semiHidden="1" w:unhideWhenUsed="1"/>
-    <w:lsdException w:name="Table Web 3" w:semiHidden="1" w:unhideWhenUsed="1"/>
-    <w:lsdException w:name="Balloon Text" w:semiHidden="1" w:unhideWhenUsed="1"/>
-    <w:lsdException w:name="Table Grid" w:uiPriority="39"/>
-    <w:lsdException w:name="Table Theme" w:semiHidden="1" w:unhideWhenUsed="1"/>
-    <w:lsdException w:name="Placeholder Text" w:semiHidden="1"/>
-    <w:lsdException w:name="No Spacing" w:uiPriority="1" w:qFormat="1"/>
-    <w:lsdException w:name="Light Shading" w:uiPriority="60"/>
-    <w:lsdException w:name="Light List" w:uiPriority="61"/>
-    <w:lsdException w:name="Light Grid" w:uiPriority="62"/>
-    <w:lsdException w:name="Medium Shading 1" w:uiPriority="63"/>
-    <w:lsdException w:name="Medium Shading 2" w:uiPriority="64"/>
-    <w:lsdException w:name="Medium List 1" w:uiPriority="65"/>
-    <w:lsdException w:name="Medium List 2" w:uiPriority="66"/>
-    <w:lsdException w:name="Medium Grid 1" w:uiPriority="67"/>
-    <w:lsdException w:name="Medium Grid 2" w:uiPriority="68"/>
-    <w:lsdException w:name="Medium Grid 3" w:uiPriority="69"/>
-    <w:lsdException w:name="Dark List" w:uiPriority="70"/>
-    <w:lsdException w:name="Colorful Shading" w:uiPriority="71"/>
-    <w:lsdException w:name="Colorful List" w:uiPriority="72"/>
-    <w:lsdException w:name="Colorful Grid" w:uiPriority="73"/>
-    <w:lsdException w:name="Light Shading Accent 1" w:uiPriority="60"/>
-    <w:lsdException w:name="Light List Accent 1" w:uiPriority="61"/>
-    <w:lsdException w:name="Light Grid Accent 1" w:uiPriority="62"/>
-    <w:lsdException w:name="Medium Shading 1 Accent 1" w:uiPriority="63"/>
-    <w:lsdException w:name="Medium Shading 2 Accent 1" w:uiPriority="64"/>
-    <w:lsdException w:name="Medium List 1 Accent 1" w:uiPriority="65"/>
-    <w:lsdException w:name="Revision" w:semiHidden="1"/>
-    <w:lsdException w:name="List Paragraph" w:uiPriority="34" w:qFormat="1"/>
-    <w:lsdException w:name="Quote" w:uiPriority="29" w:qFormat="1"/>
-    <w:lsdException w:name="Intense Quote" w:uiPriority="30" w:qFormat="1"/>
-    <w:lsdException w:name="Medium List 2 Accent 1" w:uiPriority="66"/>
-    <w:lsdException w:name="Medium Grid 1 Accent 1" w:uiPriority="67"/>
-    <w:lsdException w:name="Medium Grid 2 Accent 1" w:uiPriority="68"/>
-    <w:lsdException w:name="Medium Grid 3 Accent 1" w:uiPriority="69"/>
-    <w:lsdException w:name="Dark List Accent 1" w:uiPriority="70"/>
-    <w:lsdException w:name="Colorful Shading Accent 1" w:uiPriority="71"/>
-    <w:lsdException w:name="Colorful List Accent 1" w:uiPriority="72"/>
-    <w:lsdException w:name="Colorful Grid Accent 1" w:uiPriority="73"/>
-    <w:lsdException w:name="Light Shading Accent 2" w:uiPriority="60"/>
-    <w:lsdException w:name="Light List Accent 2" w:uiPriority="61"/>
-    <w:lsdException w:name="Light Grid Accent 2" w:uiPriority="62"/>
-    <w:lsdException w:name="Medium Shading 1 Accent 2" w:uiPriority="63"/>
-    <w:lsdException w:name="Medium Shading 2 Accent 2" w:uiPriority="64"/>
-    <w:lsdException w:name="Medium List 1 Accent 2" w:uiPriority="65"/>
-    <w:lsdException w:name="Medium List 2 Accent 2" w:uiPriority="66"/>
-    <w:lsdException w:name="Medium Grid 1 Accent 2" w:uiPriority="67"/>
-    <w:lsdException w:name="Medium Grid 2 Accent 2" w:uiPriority="68"/>
-    <w:lsdException w:name="Medium Grid 3 Accent 2" w:uiPriority="69"/>
-    <w:lsdException w:name="Dark List Accent 2" w:uiPriority="70"/>
-    <w:lsdException w:name="Colorful Shading Accent 2" w:uiPriority="71"/>
-    <w:lsdException w:name="Colorful List Accent 2" w:uiPriority="72"/>
-    <w:lsdException w:name="Colorful Grid Accent 2" w:uiPriority="73"/>
-    <w:lsdException w:name="Light Shading Accent 3" w:uiPriority="60"/>
-    <w:lsdException w:name="Light List Accent 3" w:uiPriority="61"/>
-    <w:lsdException w:name="Light Grid Accent 3" w:uiPriority="62"/>
-    <w:lsdException w:name="Medium Shading 1 Accent 3" w:uiPriority="63"/>
-    <w:lsdException w:name="Medium Shading 2 Accent 3" w:uiPriority="64"/>
-    <w:lsdException w:name="Medium List 1 Accent 3" w:uiPriority="65"/>
-    <w:lsdException w:name="Medium List 2 Accent 3" w:uiPriority="66"/>
-    <w:lsdException w:name="Medium Grid 1 Accent 3" w:uiPriority="67"/>
-    <w:lsdException w:name="Medium Grid 2 Accent 3" w:uiPriority="68"/>
-    <w:lsdException w:name="Medium Grid 3 Accent 3" w:uiPriority="69"/>
-    <w:lsdException w:name="Dark List Accent 3" w:uiPriority="70"/>
-    <w:lsdException w:name="Colorful Shading Accent 3" w:uiPriority="71"/>
-    <w:lsdException w:name="Colorful List Accent 3" w:uiPriority="72"/>
-    <w:lsdException w:name="Colorful Grid Accent 3" w:uiPriority="73"/>
-    <w:lsdException w:name="Light Shading Accent 4" w:uiPriority="60"/>
-    <w:lsdException w:name="Light List Accent 4" w:uiPriority="61"/>
-    <w:lsdException w:name="Light Grid Accent 4" w:uiPriority="62"/>
-    <w:lsdException w:name="Medium Shading 1 Accent 4" w:uiPriority="63"/>
-    <w:lsdException w:name="Medium Shading 2 Accent 4" w:uiPriority="64"/>
-    <w:lsdException w:name="Medium List 1 Accent 4" w:uiPriority="65"/>
-    <w:lsdException w:name="Medium List 2 Accent 4" w:uiPriority="66"/>
-    <w:lsdException w:name="Medium Grid 1 Accent 4" w:uiPriority="67"/>
-    <w:lsdException w:name="Medium Grid 2 Accent 4" w:uiPriority="68"/>
-    <w:lsdException w:name="Medium Grid 3 Accent 4" w:uiPriority="69"/>
-    <w:lsdException w:name="Dark List Accent 4" w:uiPriority="70"/>
-    <w:lsdException w:name="Colorful Shading Accent 4" w:uiPriority="71"/>
-    <w:lsdException w:name="Colorful List Accent 4" w:uiPriority="72"/>
-    <w:lsdException w:name="Colorful Grid Accent 4" w:uiPriority="73"/>
-    <w:lsdException w:name="Light Shading Accent 5" w:uiPriority="60"/>
-    <w:lsdException w:name="Light List Accent 5" w:uiPriority="61"/>
-    <w:lsdException w:name="Light Grid Accent 5" w:uiPriority="62"/>
-    <w:lsdException w:name="Medium Shading 1 Accent 5" w:uiPriority="63"/>
-    <w:lsdException w:name="Medium Shading 2 Accent 5" w:uiPriority="64"/>
-    <w:lsdException w:name="Medium List 1 Accent 5" w:uiPriority="65"/>
-    <w:lsdException w:name="Medium List 2 Accent 5" w:uiPriority="66"/>
-    <w:lsdException w:name="Medium Grid 1 Accent 5" w:uiPriority="67"/>
-    <w:lsdException w:name="Medium Grid 2 Accent 5" w:uiPriority="68"/>
-    <w:lsdException w:name="Medium Grid 3 Accent 5" w:uiPriority="69"/>
-    <w:lsdException w:name="Dark List Accent 5" w:uiPriority="70"/>
-    <w:lsdException w:name="Colorful Shading Accent 5" w:uiPriority="71"/>
-    <w:lsdException w:name="Colorful List Accent 5" w:uiPriority="72"/>
-    <w:lsdException w:name="Colorful Grid Accent 5" w:uiPriority="73"/>
-    <w:lsdException w:name="Light Shading Accent 6" w:uiPriority="60"/>
-    <w:lsdException w:name="Light List Accent 6" w:uiPriority="61"/>
-    <w:lsdException w:name="Light Grid Accent 6" w:uiPriority="62"/>
-    <w:lsdException w:name="Medium Shading 1 Accent 6" w:uiPriority="63"/>
-    <w:lsdException w:name="Medium Shading 2 Accent 6" w:uiPriority="64"/>
-    <w:lsdException w:name="Medium List 1 Accent 6" w:uiPriority="65"/>
-    <w:lsdException w:name="Medium List 2 Accent 6" w:uiPriority="66"/>
-    <w:lsdException w:name="Medium Grid 1 Accent 6" w:uiPriority="67"/>
-    <w:lsdException w:name="Medium Grid 2 Accent 6" w:uiPriority="68"/>
-    <w:lsdException w:name="Medium Grid 3 Accent 6" w:uiPriority="69"/>
-    <w:lsdException w:name="Dark List Accent 6" w:uiPriority="70"/>
-    <w:lsdException w:name="Colorful Shading Accent 6" w:uiPriority="71"/>
-    <w:lsdException w:name="Colorful List Accent 6" w:uiPriority="72"/>
-    <w:lsdException w:name="Colorful Grid Accent 6" w:uiPriority="73"/>
-    <w:lsdException w:name="Subtle Emphasis" w:uiPriority="19" w:qFormat="1"/>
-    <w:lsdException w:name="Intense Emphasis" w:uiPriority="21" w:qFormat="1"/>
-    <w:lsdException w:name="Subtle Reference" w:uiPriority="31" w:qFormat="1"/>
-    <w:lsdException w:name="Intense Reference" w:uiPriority="32" w:qFormat="1"/>
-    <w:lsdException w:name="Book Title" w:uiPriority="33" w:qFormat="1"/>
-    <w:lsdException w:name="Bibliography" w:semiHidden="1" w:uiPriority="37" w:unhideWhenUsed="1"/>
-    <w:lsdException w:name="TOC Heading" w:semiHidden="1" w:uiPriority="39" w:unhideWhenUsed="1" w:qFormat="1"/>
-    <w:lsdException w:name="Plain Table 1" w:uiPriority="41"/>
-    <w:lsdException w:name="Plain Table 2" w:uiPriority="42"/>
-    <w:lsdException w:name="Plain Table 3" w:uiPriority="43"/>
-    <w:lsdException w:name="Plain Table 4" w:uiPriority="44"/>
-    <w:lsdException w:name="Plain Table 5" w:uiPriority="45"/>
-    <w:lsdException w:name="Grid Table Light" w:uiPriority="40"/>
-    <w:lsdException w:name="Grid Table 1 Light" w:uiPriority="46"/>
-    <w:lsdException w:name="Grid Table 2" w:uiPriority="47"/>
-    <w:lsdException w:name="Grid Table 3" w:uiPriority="48"/>
-    <w:lsdException w:name="Grid Table 4" w:uiPriority="49"/>
-    <w:lsdException w:name="Grid Table 5 Dark" w:uiPriority="50"/>
-    <w:lsdException w:name="Grid Table 6 Colorful" w:uiPriority="51"/>
-    <w:lsdException w:name="Grid Table 7 Colorful" w:uiPriority="52"/>
-    <w:lsdException w:name="Grid Table 1 Light Accent 1" w:uiPriority="46"/>
-    <w:lsdException w:name="Grid Table 2 Accent 1" w:uiPriority="47"/>
-    <w:lsdException w:name="Grid Table 3 Accent 1" w:uiPriority="48"/>
-    <w:lsdException w:name="Grid Table 4 Accent 1" w:uiPriority="49"/>
-    <w:lsdException w:name="Grid Table 5 Dark Accent 1" w:uiPriority="50"/>
-    <w:lsdException w:name="Grid Table 6 Colorful Accent 1" w:uiPriority="51"/>
-    <w:lsdException w:name="Grid Table 7 Colorful Accent 1" w:uiPriority="52"/>
-    <w:lsdException w:name="Grid Table 1 Light Accent 2" w:uiPriority="46"/>
-    <w:lsdException w:name="Grid Table 2 Accent 2" w:uiPriority="47"/>
-    <w:lsdException w:name="Grid Table 3 Accent 2" w:uiPriority="48"/>
-    <w:lsdException w:name="Grid Table 4 Accent 2" w:uiPriority="49"/>
-    <w:lsdException w:name="Grid Table 5 Dark Accent 2" w:uiPriority="50"/>
-    <w:lsdException w:name="Grid Table 6 Colorful Accent 2" w:uiPriority="51"/>
-    <w:lsdException w:name="Grid Table 7 Colorful Accent 2" w:uiPriority="52"/>
-    <w:lsdException w:name="Grid Table 1 Light Accent 3" w:uiPriority="46"/>
-    <w:lsdException w:name="Grid Table 2 Accent 3" w:uiPriority="47"/>
-    <w:lsdException w:name="Grid Table 3 Accent 3" w:uiPriority="48"/>
-    <w:lsdException w:name="Grid Table 4 Accent 3" w:uiPriority="49"/>
-    <w:lsdException w:name="Grid Table 5 Dark Accent 3" w:uiPriority="50"/>
-    <w:lsdException w:name="Grid Table 6 Colorful Accent 3" w:uiPriority="51"/>
-    <w:lsdException w:name="Grid Table 7 Colorful Accent 3" w:uiPriority="52"/>
-    <w:lsdException w:name="Grid Table 1 Light Accent 4" w:uiPriority="46"/>
-    <w:lsdException w:name="Grid Table 2 Accent 4" w:uiPriority="47"/>
-    <w:lsdException w:name="Grid Table 3 Accent 4" w:uiPriority="48"/>
-    <w:lsdException w:name="Grid Table 4 Accent 4" w:uiPriority="49"/>
-    <w:lsdException w:name="Grid Table 5 Dark Accent 4" w:uiPriority="50"/>
-    <w:lsdException w:name="Grid Table 6 Colorful Accent 4" w:uiPriority="51"/>
-    <w:lsdException w:name="Grid Table 7 Colorful Accent 4" w:uiPriority="52"/>
-    <w:lsdException w:name="Grid Table 1 Light Accent 5" w:uiPriority="46"/>
-    <w:lsdException w:name="Grid Table 2 Accent 5" w:uiPriority="47"/>
-    <w:lsdException w:name="Grid Table 3 Accent 5" w:uiPriority="48"/>
-    <w:lsdException w:name="Grid Table 4 Accent 5" w:uiPriority="49"/>
-    <w:lsdException w:name="Grid Table 5 Dark Accent 5" w:uiPriority="50"/>
-    <w:lsdException w:name="Grid Table 6 Colorful Accent 5" w:uiPriority="51"/>
-    <w:lsdException w:name="Grid Table 7 Colorful Accent 5" w:uiPriority="52"/>
-    <w:lsdException w:name="Grid Table 1 Light Accent 6" w:uiPriority="46"/>
-    <w:lsdException w:name="Grid Table 2 Accent 6" w:uiPriority="47"/>
-    <w:lsdException w:name="Grid Table 3 Accent 6" w:uiPriority="48"/>
-    <w:lsdException w:name="Grid Table 4 Accent 6" w:uiPriority="49"/>
-    <w:lsdException w:name="Grid Table 5 Dark Accent 6" w:uiPriority="50"/>
-    <w:lsdException w:name="Grid Table 6 Colorful Accent 6" w:uiPriority="51"/>
-    <w:lsdException w:name="Grid Table 7 Colorful Accent 6" w:uiPriority="52"/>
-    <w:lsdException w:name="List Table 1 Light" w:uiPriority="46"/>
-    <w:lsdException w:name="List Table 2" w:uiPriority="47"/>
-    <w:lsdException w:name="List Table 3" w:uiPriority="48"/>
-    <w:lsdException w:name="List Table 4" w:uiPriority="49"/>
-    <w:lsdException w:name="List Table 5 Dark" w:uiPriority="50"/>
-    <w:lsdException w:name="List Table 6 Colorful" w:uiPriority="51"/>
-    <w:lsdException w:name="List Table 7 Colorful" w:uiPriority="52"/>
-    <w:lsdException w:name="List Table 1 Light Accent 1" w:uiPriority="46"/>
-    <w:lsdException w:name="List Table 2 Accent 1" w:uiPriority="47"/>
-    <w:lsdException w:name="List Table 3 Accent 1" w:uiPriority="48"/>
-    <w:lsdException w:name="List Table 4 Accent 1" w:uiPriority="49"/>
-    <w:lsdException w:name="List Table 5 Dark Accent 1" w:uiPriority="50"/>
-    <w:lsdException w:name="List Table 6 Colorful Accent 1" w:uiPriority="51"/>
-    <w:lsdException w:name="List Table 7 Colorful Accent 1" w:uiPriority="52"/>
-    <w:lsdException w:name="List Table 1 Light Accent 2" w:uiPriority="46"/>
-    <w:lsdException w:name="List Table 2 Accent 2" w:uiPriority="47"/>
-    <w:lsdException w:name="List Table 3 Accent 2" w:uiPriority="48"/>
-    <w:lsdException w:name="List Table 4 Accent 2" w:uiPriority="49"/>
-    <w:lsdException w:name="List Table 5 Dark Accent 2" w:uiPriority="50"/>
-    <w:lsdException w:name="List Table 6 Colorful Accent 2" w:uiPriority="51"/>
-    <w:lsdException w:name="List Table 7 Colorful Accent 2" w:uiPriority="52"/>
-    <w:lsdException w:name="List Table 1 Light Accent 3" w:uiPriority="46"/>
-    <w:lsdException w:name="List Table 2 Accent 3" w:uiPriority="47"/>
-    <w:lsdException w:name="List Table 3 Accent 3" w:uiPriority="48"/>
-    <w:lsdException w:name="List Table 4 Accent 3" w:uiPriority="49"/>
-    <w:lsdException w:name="List Table 5 Dark Accent 3" w:uiPriority="50"/>
-    <w:lsdException w:name="List Table 6 Colorful Accent 3" w:uiPriority="51"/>
-    <w:lsdException w:name="List Table 7 Colorful Accent 3" w:uiPriority="52"/>
-    <w:lsdException w:name="List Table 1 Light Accent 4" w:uiPriority="46"/>
-    <w:lsdException w:name="List Table 2 Accent 4" w:uiPriority="47"/>
-    <w:lsdException w:name="List Table 3 Accent 4" w:uiPriority="48"/>
-    <w:lsdException w:name="List Table 4 Accent 4" w:uiPriority="49"/>
-    <w:lsdException w:name="List Table 5 Dark Accent 4" w:uiPriority="50"/>
-    <w:lsdException w:name="List Table 6 Colorful Accent 4" w:uiPriority="51"/>
-    <w:lsdException w:name="List Table 7 Colorful Accent 4" w:uiPriority="52"/>
-    <w:lsdException w:name="List Table 1 Light Accent 5" w:uiPriority="46"/>
-    <w:lsdException w:name="List Table 2 Accent 5" w:uiPriority="47"/>
-    <w:lsdException w:name="List Table 3 Accent 5" w:uiPriority="48"/>
-    <w:lsdException w:name="List Table 4 Accent 5" w:uiPriority="49"/>
-    <w:lsdException w:name="List Table 5 Dark Accent 5" w:uiPriority="50"/>
-    <w:lsdException w:name="List Table 6 Colorful Accent 5" w:uiPriority="51"/>
-    <w:lsdException w:name="List Table 7 Colorful Accent 5" w:uiPriority="52"/>
-    <w:lsdException w:name="List Table 1 Light Accent 6" w:uiPriority="46"/>
-    <w:lsdException w:name="List Table 2 Accent 6" w:uiPriority="47"/>
-    <w:lsdException w:name="List Table 3 Accent 6" w:uiPriority="48"/>
-    <w:lsdException w:name="List Table 4 Accent 6" w:uiPriority="49"/>
-    <w:lsdException w:name="List Table 5 Dark Accent 6" w:uiPriority="50"/>
-    <w:lsdException w:name="List Table 6 Colorful Accent 6" w:uiPriority="51"/>
-    <w:lsdException w:name="List Table 7 Colorful Accent 6" w:uiPriority="52"/>
-  </w:latentStyles>
-  <w:style w:type="paragraph" w:default="1" w:styleId="Normal">
-    <w:name w:val="Normal"/>
-    <w:qFormat/>
-  </w:style>
-  <w:style w:type="character" w:default="1" w:styleId="DefaultParagraphFont">
-    <w:name w:val="Default Paragraph Font"/>
-    <w:uiPriority w:val="1"/>
-    <w:semiHidden/>
-    <w:unhideWhenUsed/>
-  </w:style>
-  <w:style w:type="table" w:default="1" w:styleId="TableNormal">
-    <w:name w:val="Normal Table"/>
-    <w:uiPriority w:val="99"/>
-    <w:semiHidden/>
-    <w:unhideWhenUsed/>
-    <w:tblPr>
-      <w:tblInd w:w="0" w:type="dxa"/>
-      <w:tblCellMar>
-        <w:top w:w="0" w:type="dxa"/>
-        <w:left w:w="108" w:type="dxa"/>
-        <w:bottom w:w="0" w:type="dxa"/>
-        <w:right w:w="108" w:type="dxa"/>
-      </w:tblCellMar>
-    </w:tblPr>
-  </w:style>
-  <w:style w:type="numbering" w:default="1" w:styleId="NoList">
-    <w:name w:val="No List"/>
-    <w:uiPriority w:val="99"/>
-    <w:semiHidden/>
-    <w:unhideWhenUsed/>
-  </w:style>
-  <w:style w:type="paragraph" w:customStyle="1" w:styleId="3F0D65FE44434C1BB8987319BA5410D5">
-    <w:name w:val="3F0D65FE44434C1BB8987319BA5410D5"/>
-    <w:rsid w:val="00A95EF0"/>
-  </w:style>
-  <w:style w:type="paragraph" w:customStyle="1" w:styleId="F909915766F045DB83C531028A7997E0">
-    <w:name w:val="F909915766F045DB83C531028A7997E0"/>
-    <w:rsid w:val="00A95EF0"/>
-  </w:style>
-  <w:style w:type="paragraph" w:customStyle="1" w:styleId="5C87C7F4C66D48748845206C8D41FC19">
-    <w:name w:val="5C87C7F4C66D48748845206C8D41FC19"/>
-    <w:rsid w:val="00A95EF0"/>
-  </w:style>
-</w:styles>
-</file>
-
-<file path=word/glossary/webSettings.xml><?xml version="1.0" encoding="utf-8"?>
-<w:webSettings xmlns:mc="http://schemas.openxmlformats.org/markup-compatibility/2006" xmlns:r="http://schemas.openxmlformats.org/officeDocument/2006/relationships" xmlns:w="http://schemas.openxmlformats.org/wordprocessingml/2006/main" xmlns:w14="http://schemas.microsoft.com/office/word/2010/wordml" xmlns:w15="http://schemas.microsoft.com/office/word/2012/wordml" mc:Ignorable="w14 w15">
-  <w:optimizeForBrowser/>
-  <w:allowPNG/>
-</w:webSettings>
-</file>
-
 <file path=word/theme/theme1.xml><?xml version="1.0" encoding="utf-8"?>
 <a:theme xmlns:a="http://schemas.openxmlformats.org/drawingml/2006/main" name="Office Theme">
   <a:themeElements>
@@ -5365,7 +4891,7 @@
 </file>
 
 <file path=customXml/itemProps1.xml><?xml version="1.0" encoding="utf-8"?>
-<ds:datastoreItem xmlns:ds="http://schemas.openxmlformats.org/officeDocument/2006/customXml" ds:itemID="{B6118D00-2B8B-4612-B40C-42058A3252F7}">
+<ds:datastoreItem xmlns:ds="http://schemas.openxmlformats.org/officeDocument/2006/customXml" ds:itemID="{65B273F7-1787-4B37-8F2A-1BFB18440F39}">
   <ds:schemaRefs>
     <ds:schemaRef ds:uri="http://schemas.openxmlformats.org/officeDocument/2006/bibliography"/>
   </ds:schemaRefs>

</xml_diff>